<commit_message>
Added global charts + styling of filters
</commit_message>
<xml_diff>
--- a/OntwerpDocument.docx
+++ b/OntwerpDocument.docx
@@ -11,7 +11,6 @@
         <w:rPr>
           <w:rFonts w:eastAsiaTheme="minorEastAsia"/>
           <w:noProof/>
-          <w:lang/>
         </w:rPr>
       </w:pPr>
       <w:r>
@@ -90,7 +89,6 @@
         <w:rPr>
           <w:rFonts w:eastAsiaTheme="minorEastAsia"/>
           <w:noProof/>
-          <w:lang/>
         </w:rPr>
       </w:pPr>
       <w:hyperlink w:anchor="_Toc516164046" w:history="1">
@@ -160,7 +158,6 @@
         <w:rPr>
           <w:rFonts w:eastAsiaTheme="minorEastAsia"/>
           <w:noProof/>
-          <w:lang/>
         </w:rPr>
       </w:pPr>
       <w:hyperlink w:anchor="_Toc516164047" w:history="1">
@@ -230,7 +227,6 @@
         <w:rPr>
           <w:rFonts w:eastAsiaTheme="minorEastAsia"/>
           <w:noProof/>
-          <w:lang/>
         </w:rPr>
       </w:pPr>
       <w:hyperlink w:anchor="_Toc516164048" w:history="1">
@@ -300,7 +296,6 @@
         <w:rPr>
           <w:rFonts w:eastAsiaTheme="minorEastAsia"/>
           <w:noProof/>
-          <w:lang/>
         </w:rPr>
       </w:pPr>
       <w:hyperlink w:anchor="_Toc516164049" w:history="1">
@@ -370,7 +365,6 @@
         <w:rPr>
           <w:rFonts w:eastAsiaTheme="minorEastAsia"/>
           <w:noProof/>
-          <w:lang/>
         </w:rPr>
       </w:pPr>
       <w:hyperlink w:anchor="_Toc516164050" w:history="1">
@@ -441,7 +435,6 @@
         <w:rPr>
           <w:rFonts w:eastAsiaTheme="minorEastAsia"/>
           <w:noProof/>
-          <w:lang/>
         </w:rPr>
       </w:pPr>
       <w:hyperlink w:anchor="_Toc516164051" w:history="1">
@@ -512,7 +505,6 @@
         <w:rPr>
           <w:rFonts w:eastAsiaTheme="minorEastAsia"/>
           <w:noProof/>
-          <w:lang/>
         </w:rPr>
       </w:pPr>
       <w:hyperlink w:anchor="_Toc516164052" w:history="1">
@@ -583,7 +575,6 @@
         <w:rPr>
           <w:rFonts w:eastAsiaTheme="minorEastAsia"/>
           <w:noProof/>
-          <w:lang/>
         </w:rPr>
       </w:pPr>
       <w:hyperlink w:anchor="_Toc516164053" w:history="1">
@@ -653,7 +644,6 @@
         <w:rPr>
           <w:rFonts w:eastAsiaTheme="minorEastAsia"/>
           <w:noProof/>
-          <w:lang/>
         </w:rPr>
       </w:pPr>
       <w:hyperlink w:anchor="_Toc516164054" w:history="1">
@@ -723,7 +713,6 @@
         <w:rPr>
           <w:rFonts w:eastAsiaTheme="minorEastAsia"/>
           <w:noProof/>
-          <w:lang/>
         </w:rPr>
       </w:pPr>
       <w:hyperlink w:anchor="_Toc516164055" w:history="1">
@@ -793,7 +782,6 @@
         <w:rPr>
           <w:rFonts w:eastAsiaTheme="minorEastAsia"/>
           <w:noProof/>
-          <w:lang/>
         </w:rPr>
       </w:pPr>
       <w:hyperlink w:anchor="_Toc516164056" w:history="1">
@@ -863,7 +851,6 @@
         <w:rPr>
           <w:rFonts w:eastAsiaTheme="minorEastAsia"/>
           <w:noProof/>
-          <w:lang/>
         </w:rPr>
       </w:pPr>
       <w:hyperlink w:anchor="_Toc516164057" w:history="1">
@@ -933,7 +920,6 @@
         <w:rPr>
           <w:rFonts w:eastAsiaTheme="minorEastAsia"/>
           <w:noProof/>
-          <w:lang/>
         </w:rPr>
       </w:pPr>
       <w:hyperlink w:anchor="_Toc516164058" w:history="1">
@@ -1003,7 +989,6 @@
         <w:rPr>
           <w:rFonts w:eastAsiaTheme="minorEastAsia"/>
           <w:noProof/>
-          <w:lang/>
         </w:rPr>
       </w:pPr>
       <w:hyperlink w:anchor="_Toc516164059" w:history="1">
@@ -1073,7 +1058,6 @@
         <w:rPr>
           <w:rFonts w:eastAsiaTheme="minorEastAsia"/>
           <w:noProof/>
-          <w:lang/>
         </w:rPr>
       </w:pPr>
       <w:hyperlink w:anchor="_Toc516164060" w:history="1">
@@ -1143,7 +1127,6 @@
         <w:rPr>
           <w:rFonts w:eastAsiaTheme="minorEastAsia"/>
           <w:noProof/>
-          <w:lang/>
         </w:rPr>
       </w:pPr>
       <w:hyperlink w:anchor="_Toc516164061" w:history="1">
@@ -1213,7 +1196,6 @@
         <w:rPr>
           <w:rFonts w:eastAsiaTheme="minorEastAsia"/>
           <w:noProof/>
-          <w:lang/>
         </w:rPr>
       </w:pPr>
       <w:hyperlink w:anchor="_Toc516164062" w:history="1">
@@ -1283,7 +1265,6 @@
         <w:rPr>
           <w:rFonts w:eastAsiaTheme="minorEastAsia"/>
           <w:noProof/>
-          <w:lang/>
         </w:rPr>
       </w:pPr>
       <w:hyperlink w:anchor="_Toc516164063" w:history="1">
@@ -1353,7 +1334,6 @@
         <w:rPr>
           <w:rFonts w:eastAsiaTheme="minorEastAsia"/>
           <w:noProof/>
-          <w:lang/>
         </w:rPr>
       </w:pPr>
       <w:hyperlink w:anchor="_Toc516164064" w:history="1">
@@ -1424,7 +1404,6 @@
         <w:rPr>
           <w:rFonts w:eastAsiaTheme="minorEastAsia"/>
           <w:noProof/>
-          <w:lang/>
         </w:rPr>
       </w:pPr>
       <w:hyperlink w:anchor="_Toc516164065" w:history="1">
@@ -1494,7 +1473,6 @@
         <w:rPr>
           <w:rFonts w:eastAsiaTheme="minorEastAsia"/>
           <w:noProof/>
-          <w:lang/>
         </w:rPr>
       </w:pPr>
       <w:hyperlink w:anchor="_Toc516164066" w:history="1">
@@ -1564,7 +1542,6 @@
         <w:rPr>
           <w:rFonts w:eastAsiaTheme="minorEastAsia"/>
           <w:noProof/>
-          <w:lang/>
         </w:rPr>
       </w:pPr>
       <w:hyperlink w:anchor="_Toc516164067" w:history="1">
@@ -1634,7 +1611,6 @@
         <w:rPr>
           <w:rFonts w:eastAsiaTheme="minorEastAsia"/>
           <w:noProof/>
-          <w:lang/>
         </w:rPr>
       </w:pPr>
       <w:hyperlink w:anchor="_Toc516164068" w:history="1">
@@ -1704,7 +1680,6 @@
         <w:rPr>
           <w:rFonts w:eastAsiaTheme="minorEastAsia"/>
           <w:noProof/>
-          <w:lang/>
         </w:rPr>
       </w:pPr>
       <w:hyperlink w:anchor="_Toc516164069" w:history="1">
@@ -1774,7 +1749,6 @@
         <w:rPr>
           <w:rFonts w:eastAsiaTheme="minorEastAsia"/>
           <w:noProof/>
-          <w:lang/>
         </w:rPr>
       </w:pPr>
       <w:hyperlink w:anchor="_Toc516164070" w:history="1">
@@ -2085,61 +2059,25 @@
     <w:p>
       <w:pPr>
         <w:pStyle w:val="Heading2"/>
-        <w:rPr>
-          <w:lang w:val="en-US"/>
-        </w:rPr>
       </w:pPr>
       <w:bookmarkStart w:id="7" w:name="_Toc516164051"/>
       <w:r>
-        <w:rPr>
-          <w:lang w:val="en-US"/>
-        </w:rPr>
         <w:t>Supportability</w:t>
       </w:r>
       <w:bookmarkEnd w:id="7"/>
     </w:p>
     <w:p>
-      <w:pPr>
-        <w:rPr>
-          <w:lang w:val="en-US"/>
-        </w:rPr>
-      </w:pPr>
-      <w:r>
-        <w:rPr>
-          <w:lang w:val="en-US"/>
-        </w:rPr>
+      <w:r>
         <w:t>N.v.t.</w:t>
       </w:r>
     </w:p>
     <w:p>
       <w:pPr>
         <w:pStyle w:val="Heading2"/>
-        <w:rPr>
-          <w:lang w:val="en-US"/>
-        </w:rPr>
       </w:pPr>
       <w:bookmarkStart w:id="8" w:name="_Toc516164052"/>
-      <w:proofErr w:type="spellStart"/>
-      <w:proofErr w:type="gramStart"/>
-      <w:r>
-        <w:rPr>
-          <w:lang w:val="en-US"/>
-        </w:rPr>
-        <w:t>Overig</w:t>
-      </w:r>
-      <w:proofErr w:type="spellEnd"/>
-      <w:r>
-        <w:rPr>
-          <w:lang w:val="en-US"/>
-        </w:rPr>
-        <w:t>(</w:t>
-      </w:r>
-      <w:proofErr w:type="gramEnd"/>
-      <w:r>
-        <w:rPr>
-          <w:lang w:val="en-US"/>
-        </w:rPr>
-        <w:t>+)</w:t>
+      <w:r>
+        <w:t>Overig(+)</w:t>
       </w:r>
       <w:bookmarkEnd w:id="8"/>
     </w:p>
@@ -2724,11 +2662,7 @@
       <w:pPr>
         <w:pStyle w:val="Heading3"/>
       </w:pPr>
-      <w:r>
-        <w:br w:type="page"/>
-      </w:r>
-    </w:p>
-    <w:p/>
+    </w:p>
     <w:sectPr>
       <w:pgSz w:w="11906" w:h="16838"/>
       <w:pgMar w:top="1440" w:right="1440" w:bottom="1440" w:left="1440" w:header="708" w:footer="708" w:gutter="0"/>
@@ -3621,7 +3555,7 @@
 </file>
 
 <file path=customXml/itemProps1.xml><?xml version="1.0" encoding="utf-8"?>
-<ds:datastoreItem xmlns:ds="http://schemas.openxmlformats.org/officeDocument/2006/customXml" ds:itemID="{E0BE02E0-869A-4A1B-847E-C123EE8ED3CA}">
+<ds:datastoreItem xmlns:ds="http://schemas.openxmlformats.org/officeDocument/2006/customXml" ds:itemID="{14817113-E143-4903-BFDB-D34913B8E7E0}">
   <ds:schemaRefs>
     <ds:schemaRef ds:uri="http://schemas.openxmlformats.org/officeDocument/2006/bibliography"/>
   </ds:schemaRefs>

</xml_diff>

<commit_message>
added performance test results to ontwerpdocu and tried adding https to application
</commit_message>
<xml_diff>
--- a/OntwerpDocument.docx
+++ b/OntwerpDocument.docx
@@ -2281,14 +2281,7 @@
         <w:rPr>
           <w:rFonts w:ascii="Century Gothic" w:hAnsi="Century Gothic"/>
         </w:rPr>
-        <w:t xml:space="preserve">internetplatform </w:t>
-      </w:r>
-      <w:proofErr w:type="gramStart"/>
-      <w:r>
-        <w:rPr>
-          <w:rFonts w:ascii="Century Gothic" w:hAnsi="Century Gothic"/>
-        </w:rPr>
-        <w:t>"</w:t>
+        <w:t>internetplatform "</w:t>
       </w:r>
       <w:r>
         <w:rPr>
@@ -2300,14 +2293,7 @@
         <w:rPr>
           <w:rFonts w:ascii="Century Gothic" w:hAnsi="Century Gothic"/>
         </w:rPr>
-        <w:t xml:space="preserve">. </w:t>
-      </w:r>
-      <w:proofErr w:type="gramEnd"/>
-      <w:r>
-        <w:rPr>
-          <w:rFonts w:ascii="Century Gothic" w:hAnsi="Century Gothic"/>
-        </w:rPr>
-        <w:t xml:space="preserve">Door de aanhoudende stroom met gebruikers is door de founders besloten om de applicatie stabieler op te zetten en deze te laten draaien op een cloud-platform. Omdat het werken met cloud oplossingen betrekkelijk nieuw is, hebben zij mijn hulp ingeschakeld voor de ontwikkeling en implementatie van een nieuwe webapplicatie. Onderzoek heeft opgeleverd dat het </w:t>
+        <w:t xml:space="preserve">. Door de aanhoudende stroom met gebruikers is door de founders besloten om de applicatie stabieler op te zetten en deze te laten draaien op een cloud-platform. Omdat het werken met cloud oplossingen betrekkelijk nieuw is, hebben zij mijn hulp ingeschakeld voor de ontwikkeling en implementatie van een nieuwe webapplicatie. Onderzoek heeft opgeleverd dat het </w:t>
       </w:r>
       <w:r>
         <w:rPr>
@@ -2321,23 +2307,110 @@
         </w:rPr>
         <w:t xml:space="preserve"> en ASP.Net MVC voor deze toepassing de voorkeur hebben. Een belangrijk aspect van deze applicatie is dat het streeft naar een goede prestatie(snelheid), schaalbaarheid en veiligheid.</w:t>
       </w:r>
-      <w:bookmarkStart w:id="1" w:name="_GoBack"/>
+    </w:p>
+    <w:p>
+      <w:pPr>
+        <w:pStyle w:val="Heading1"/>
+        <w:rPr>
+          <w:rFonts w:ascii="Century Gothic" w:hAnsi="Century Gothic"/>
+        </w:rPr>
+      </w:pPr>
+      <w:bookmarkStart w:id="1" w:name="_Toc516778604"/>
+      <w:r>
+        <w:rPr>
+          <w:rFonts w:ascii="Century Gothic" w:hAnsi="Century Gothic"/>
+        </w:rPr>
+        <w:t>Performance</w:t>
+      </w:r>
       <w:bookmarkEnd w:id="1"/>
     </w:p>
     <w:p>
       <w:pPr>
-        <w:pStyle w:val="Heading1"/>
-        <w:rPr>
-          <w:rFonts w:ascii="Century Gothic" w:hAnsi="Century Gothic"/>
-        </w:rPr>
-      </w:pPr>
-      <w:bookmarkStart w:id="2" w:name="_Toc516778604"/>
-      <w:r>
-        <w:rPr>
-          <w:rFonts w:ascii="Century Gothic" w:hAnsi="Century Gothic"/>
-        </w:rPr>
-        <w:t>Performance</w:t>
-      </w:r>
+        <w:rPr>
+          <w:rFonts w:ascii="Century Gothic" w:hAnsi="Century Gothic"/>
+        </w:rPr>
+      </w:pPr>
+      <w:r>
+        <w:rPr>
+          <w:rFonts w:ascii="Century Gothic" w:hAnsi="Century Gothic"/>
+        </w:rPr>
+        <w:t xml:space="preserve">In dit hoofdstuk zal aan de hand van load test resultaten beschreven worden welke performance verbeteringen doorgevoerd worden met hierop volgend nieuwe resultaten van dezelfde load testen. Op deze manier zal aangetoond worden dat </w:t>
+      </w:r>
+      <w:r>
+        <w:rPr>
+          <w:rFonts w:ascii="Century Gothic" w:hAnsi="Century Gothic"/>
+        </w:rPr>
+        <w:t>deze applicatie</w:t>
+      </w:r>
+      <w:r>
+        <w:rPr>
+          <w:rFonts w:ascii="Century Gothic" w:hAnsi="Century Gothic"/>
+        </w:rPr>
+        <w:t xml:space="preserve"> ontwikkeld is </w:t>
+      </w:r>
+      <w:r>
+        <w:rPr>
+          <w:rFonts w:ascii="Century Gothic" w:hAnsi="Century Gothic"/>
+        </w:rPr>
+        <w:t>met een van de voornaamste eisen dat de performance weinig te wensen over laat.</w:t>
+      </w:r>
+    </w:p>
+    <w:p>
+      <w:pPr>
+        <w:rPr>
+          <w:rFonts w:ascii="Century Gothic" w:hAnsi="Century Gothic"/>
+        </w:rPr>
+      </w:pPr>
+      <w:r>
+        <w:rPr>
+          <w:rFonts w:ascii="Century Gothic" w:hAnsi="Century Gothic"/>
+        </w:rPr>
+        <w:lastRenderedPageBreak/>
+        <w:pict>
+          <v:shapetype id="_x0000_t75" coordsize="21600,21600" o:spt="75" o:preferrelative="t" path="m@4@5l@4@11@9@11@9@5xe" filled="f" stroked="f">
+            <v:stroke joinstyle="miter"/>
+            <v:formulas>
+              <v:f eqn="if lineDrawn pixelLineWidth 0"/>
+              <v:f eqn="sum @0 1 0"/>
+              <v:f eqn="sum 0 0 @1"/>
+              <v:f eqn="prod @2 1 2"/>
+              <v:f eqn="prod @3 21600 pixelWidth"/>
+              <v:f eqn="prod @3 21600 pixelHeight"/>
+              <v:f eqn="sum @0 0 1"/>
+              <v:f eqn="prod @6 1 2"/>
+              <v:f eqn="prod @7 21600 pixelWidth"/>
+              <v:f eqn="sum @8 21600 0"/>
+              <v:f eqn="prod @7 21600 pixelHeight"/>
+              <v:f eqn="sum @10 21600 0"/>
+            </v:formulas>
+            <v:path o:extrusionok="f" gradientshapeok="t" o:connecttype="rect"/>
+            <o:lock v:ext="edit" aspectratio="t"/>
+          </v:shapetype>
+          <v:shape id="_x0000_i1025" type="#_x0000_t75" style="width:450.8pt;height:499.15pt">
+            <v:imagedata r:id="rId6" o:title="Before_50users_1of2"/>
+          </v:shape>
+        </w:pict>
+      </w:r>
+    </w:p>
+    <w:p>
+      <w:pPr>
+        <w:rPr>
+          <w:rFonts w:ascii="Century Gothic" w:hAnsi="Century Gothic"/>
+        </w:rPr>
+      </w:pPr>
+      <w:r>
+        <w:rPr>
+          <w:rFonts w:ascii="Century Gothic" w:hAnsi="Century Gothic"/>
+        </w:rPr>
+        <w:t xml:space="preserve">Zoals te zien op bovenstaande afbeelding zijn dit de resultaten van een loadtest met 50 users die browsen op de AirBNB website. Deze resultaten zijn van voor de doorvoering van onderstaande performance verbeteringen. Hier duurde het gemiddelde request nog gemiddeld 2,571 </w:t>
+      </w:r>
+      <w:r>
+        <w:rPr>
+          <w:rFonts w:ascii="Century Gothic" w:hAnsi="Century Gothic"/>
+        </w:rPr>
+        <w:t>seconde. Bovendien faalde 547 van de in totaal 2423 request door een timeout, dit is een failrate van 22,58%.</w:t>
+      </w:r>
+      <w:bookmarkStart w:id="2" w:name="_GoBack"/>
       <w:bookmarkEnd w:id="2"/>
     </w:p>
     <w:p>
@@ -2348,29 +2421,13 @@
         </w:rPr>
       </w:pPr>
       <w:bookmarkStart w:id="3" w:name="_Toc516778605"/>
-      <w:proofErr w:type="spellStart"/>
-      <w:r>
-        <w:rPr>
-          <w:rFonts w:ascii="Century Gothic" w:hAnsi="Century Gothic"/>
-        </w:rPr>
-        <w:t>Repository</w:t>
-      </w:r>
-      <w:proofErr w:type="spellEnd"/>
-      <w:r>
-        <w:rPr>
-          <w:rFonts w:ascii="Century Gothic" w:hAnsi="Century Gothic"/>
-        </w:rPr>
-        <w:t xml:space="preserve"> </w:t>
-      </w:r>
-      <w:proofErr w:type="spellStart"/>
-      <w:r>
-        <w:rPr>
-          <w:rFonts w:ascii="Century Gothic" w:hAnsi="Century Gothic"/>
-        </w:rPr>
-        <w:t>pattern</w:t>
+      <w:r>
+        <w:rPr>
+          <w:rFonts w:ascii="Century Gothic" w:hAnsi="Century Gothic"/>
+        </w:rPr>
+        <w:t>Repository pattern</w:t>
       </w:r>
       <w:bookmarkEnd w:id="3"/>
-      <w:proofErr w:type="spellEnd"/>
     </w:p>
     <w:p>
       <w:pPr>
@@ -2400,6 +2457,7 @@
         <w:rPr>
           <w:rFonts w:ascii="Century Gothic" w:hAnsi="Century Gothic"/>
         </w:rPr>
+        <w:lastRenderedPageBreak/>
         <w:t>Cache</w:t>
       </w:r>
       <w:bookmarkEnd w:id="4"/>
@@ -2472,66 +2530,72 @@
         <w:rPr>
           <w:rFonts w:ascii="Century Gothic" w:hAnsi="Century Gothic"/>
         </w:rPr>
+        <w:t>De performance winst door caching zullen vastgelegd worden door middel van loadtest resultaten. Dezelfde test zal twee keer uitgevoerd worden, één keer voordat caching geïmplementeerd is en één keer hierna.</w:t>
+      </w:r>
+    </w:p>
+    <w:p>
+      <w:pPr>
+        <w:pStyle w:val="Heading2"/>
+        <w:rPr>
+          <w:rFonts w:ascii="Century Gothic" w:hAnsi="Century Gothic"/>
+        </w:rPr>
+      </w:pPr>
+      <w:bookmarkStart w:id="5" w:name="_Toc516778607"/>
+      <w:r>
+        <w:rPr>
+          <w:rFonts w:ascii="Century Gothic" w:hAnsi="Century Gothic"/>
+        </w:rPr>
+        <w:t>Asynchroon</w:t>
+      </w:r>
+      <w:bookmarkEnd w:id="5"/>
+    </w:p>
+    <w:p>
+      <w:pPr>
+        <w:rPr>
+          <w:rFonts w:ascii="Century Gothic" w:hAnsi="Century Gothic"/>
+        </w:rPr>
+      </w:pPr>
+      <w:r>
+        <w:rPr>
+          <w:rFonts w:ascii="Century Gothic" w:hAnsi="Century Gothic"/>
+        </w:rPr>
+        <w:t>Het ophalen van een lijst met meeste populaire films door middel van een linq query is erg heftig en kost veel tijd/resources. Om deze reden heb ik dit resultaat gecached zoals hierboven vermeld staat. Echter zal de tijd nog te lang zijn naar mijn mening. Hierdoor wilde ik dit ophalen asynchroon laten gebeuren. Zodat er al wel een pagina te zien is tijdens het wachten, in plaats van een wit pagina totdat deze query actie klaar is. Echter dit is nog niet mogelijk in DNX 5, en zal dus nog niet geïmplementeerd worden.</w:t>
+      </w:r>
+    </w:p>
+    <w:p>
+      <w:pPr>
+        <w:pStyle w:val="Heading2"/>
+        <w:rPr>
+          <w:rFonts w:ascii="Century Gothic" w:hAnsi="Century Gothic"/>
+        </w:rPr>
+      </w:pPr>
+      <w:bookmarkStart w:id="6" w:name="_Toc516778608"/>
+      <w:r>
+        <w:rPr>
+          <w:rFonts w:ascii="Century Gothic" w:hAnsi="Century Gothic"/>
+        </w:rPr>
+        <w:t>Watch history</w:t>
+      </w:r>
+      <w:bookmarkEnd w:id="6"/>
+    </w:p>
+    <w:p>
+      <w:pPr>
+        <w:rPr>
+          <w:rFonts w:ascii="Century Gothic" w:hAnsi="Century Gothic"/>
+        </w:rPr>
+      </w:pPr>
+      <w:r>
+        <w:rPr>
+          <w:rFonts w:ascii="Century Gothic" w:hAnsi="Century Gothic"/>
+        </w:rPr>
+        <w:t xml:space="preserve">Ik heb ervoor gekozen om de watch date uit de tabel ‘watchhistory’ aan te passen naar het type DataTime, dit is nodig omdat het van type date was en in C# is hier geen ondersteuning voor. Ik heb geprobeerd om de datetime in te vullen met de </w:t>
+      </w:r>
+      <w:r>
+        <w:rPr>
+          <w:rFonts w:ascii="Century Gothic" w:hAnsi="Century Gothic"/>
+        </w:rPr>
         <w:lastRenderedPageBreak/>
-        <w:t>De performance winst door caching zullen vastgelegd worden door middel van loadtest resultaten. Dezelfde test zal twee keer uitgevoerd worden, één keer voordat caching geïmplementeerd is en één keer hierna.</w:t>
-      </w:r>
-    </w:p>
-    <w:p>
-      <w:pPr>
-        <w:pStyle w:val="Heading2"/>
-        <w:rPr>
-          <w:rFonts w:ascii="Century Gothic" w:hAnsi="Century Gothic"/>
-        </w:rPr>
-      </w:pPr>
-      <w:bookmarkStart w:id="5" w:name="_Toc516778607"/>
-      <w:r>
-        <w:rPr>
-          <w:rFonts w:ascii="Century Gothic" w:hAnsi="Century Gothic"/>
-        </w:rPr>
-        <w:t>Asynchroon</w:t>
-      </w:r>
-      <w:bookmarkEnd w:id="5"/>
-    </w:p>
-    <w:p>
-      <w:pPr>
-        <w:rPr>
-          <w:rFonts w:ascii="Century Gothic" w:hAnsi="Century Gothic"/>
-        </w:rPr>
-      </w:pPr>
-      <w:r>
-        <w:rPr>
-          <w:rFonts w:ascii="Century Gothic" w:hAnsi="Century Gothic"/>
-        </w:rPr>
-        <w:t>Het ophalen van een lijst met meeste populaire films door middel van een linq query is erg heftig en kost veel tijd/resources. Om deze reden heb ik dit resultaat gecached zoals hierboven vermeld staat. Echter zal de tijd nog te lang zijn naar mijn mening. Hierdoor wilde ik dit ophalen asynchroon laten gebeuren. Zodat er al wel een pagina te zien is tijdens het wachten, in plaats van een wit pagina totdat deze query actie klaar is. Echter dit is nog niet mogelijk in DNX 5, en zal dus nog niet geïmplementeerd worden.</w:t>
-      </w:r>
-    </w:p>
-    <w:p>
-      <w:pPr>
-        <w:pStyle w:val="Heading2"/>
-        <w:rPr>
-          <w:rFonts w:ascii="Century Gothic" w:hAnsi="Century Gothic"/>
-        </w:rPr>
-      </w:pPr>
-      <w:bookmarkStart w:id="6" w:name="_Toc516778608"/>
-      <w:r>
-        <w:rPr>
-          <w:rFonts w:ascii="Century Gothic" w:hAnsi="Century Gothic"/>
-        </w:rPr>
-        <w:t>Watch history</w:t>
-      </w:r>
-      <w:bookmarkEnd w:id="6"/>
-    </w:p>
-    <w:p>
-      <w:pPr>
-        <w:rPr>
-          <w:rFonts w:ascii="Century Gothic" w:hAnsi="Century Gothic"/>
-        </w:rPr>
-      </w:pPr>
-      <w:r>
-        <w:rPr>
-          <w:rFonts w:ascii="Century Gothic" w:hAnsi="Century Gothic"/>
-        </w:rPr>
-        <w:t>Ik heb ervoor gekozen om de watch date uit de tabel ‘watchhistory’ aan te passen naar het type DataTime, dit is nodig omdat het van type date was en in C# is hier geen ondersteuning voor. Ik heb geprobeerd om de datetime in te vullen met de time leeg, alleen dan probeert hij hier 0000 in te vullen en dan lukt het niet in de DB. Ook heb ik geprobeerd het te converten naar een string, maar dit pikte de db ook niet op.</w:t>
+        <w:t>time leeg, alleen dan probeert hij hier 0000 in te vullen en dan lukt het niet in de DB. Ook heb ik geprobeerd het te converten naar een string, maar dit pikte de db ook niet op.</w:t>
       </w:r>
     </w:p>
     <w:p>
@@ -2802,94 +2866,53 @@
           <w:rFonts w:ascii="Century Gothic" w:hAnsi="Century Gothic"/>
           <w:lang w:val="nl-NL"/>
         </w:rPr>
-        <w:t xml:space="preserve">Veel van de top 10 bedreigingen worden al opgelost binnen het gebruikte .NET </w:t>
-      </w:r>
-      <w:proofErr w:type="spellStart"/>
+        <w:t>Veel van de top 10 bedreigingen worden al opgelost binnen het gebruikte .NET Core MVC framework</w:t>
+      </w:r>
       <w:r>
         <w:rPr>
           <w:rFonts w:ascii="Century Gothic" w:hAnsi="Century Gothic"/>
           <w:lang w:val="nl-NL"/>
         </w:rPr>
-        <w:t>Core</w:t>
-      </w:r>
-      <w:proofErr w:type="spellEnd"/>
-      <w:r>
+        <w:t>, als dit zo is beschrijf ik hoe ze dit oplossen. Als dit niet het geval is zal ik beschrijven hoe dit het best op te lossen is en hoe ik dit in mijn applicatie verwerkt heb.</w:t>
+      </w:r>
+    </w:p>
+    <w:p>
+      <w:pPr>
+        <w:pStyle w:val="NoSpacing"/>
         <w:rPr>
           <w:rFonts w:ascii="Century Gothic" w:hAnsi="Century Gothic"/>
           <w:lang w:val="nl-NL"/>
         </w:rPr>
-        <w:t xml:space="preserve"> MVC </w:t>
-      </w:r>
-      <w:proofErr w:type="spellStart"/>
-      <w:r>
+      </w:pPr>
+    </w:p>
+    <w:p>
+      <w:pPr>
+        <w:pStyle w:val="NoSpacing"/>
         <w:rPr>
           <w:rFonts w:ascii="Century Gothic" w:hAnsi="Century Gothic"/>
           <w:lang w:val="nl-NL"/>
         </w:rPr>
-        <w:t>framework</w:t>
-      </w:r>
-      <w:proofErr w:type="spellEnd"/>
+      </w:pPr>
       <w:r>
         <w:rPr>
           <w:rFonts w:ascii="Century Gothic" w:hAnsi="Century Gothic"/>
           <w:lang w:val="nl-NL"/>
         </w:rPr>
-        <w:t>, als dit zo is beschrijf ik hoe ze dit oplossen. Als dit niet het geval is zal ik beschrijven hoe dit het best op te lossen is en hoe ik dit in mijn applicatie verwerkt heb.</w:t>
-      </w:r>
-    </w:p>
-    <w:p>
-      <w:pPr>
-        <w:pStyle w:val="NoSpacing"/>
+        <w:t xml:space="preserve">Hiernaast laat ik in dit hoofdstuk de resultaten van zowel de OWASP zap </w:t>
+      </w:r>
+      <w:r>
         <w:rPr>
           <w:rFonts w:ascii="Century Gothic" w:hAnsi="Century Gothic"/>
           <w:lang w:val="nl-NL"/>
         </w:rPr>
-      </w:pPr>
-    </w:p>
-    <w:p>
-      <w:pPr>
-        <w:pStyle w:val="NoSpacing"/>
+        <w:t>security</w:t>
+      </w:r>
+      <w:r>
         <w:rPr>
           <w:rFonts w:ascii="Century Gothic" w:hAnsi="Century Gothic"/>
           <w:lang w:val="nl-NL"/>
         </w:rPr>
-      </w:pPr>
-      <w:r>
-        <w:rPr>
-          <w:rFonts w:ascii="Century Gothic" w:hAnsi="Century Gothic"/>
-          <w:lang w:val="nl-NL"/>
-        </w:rPr>
-        <w:t xml:space="preserve">Hiernaast laat ik in dit hoofdstuk de resultaten van zowel de OWASP zap </w:t>
-      </w:r>
-      <w:r>
-        <w:rPr>
-          <w:rFonts w:ascii="Century Gothic" w:hAnsi="Century Gothic"/>
-          <w:lang w:val="nl-NL"/>
-        </w:rPr>
-        <w:t>security</w:t>
-      </w:r>
-      <w:r>
-        <w:rPr>
-          <w:rFonts w:ascii="Century Gothic" w:hAnsi="Century Gothic"/>
-          <w:lang w:val="nl-NL"/>
-        </w:rPr>
-        <w:t xml:space="preserve"> test zien als de resultaten van de </w:t>
-      </w:r>
-      <w:proofErr w:type="spellStart"/>
-      <w:r>
-        <w:rPr>
-          <w:rFonts w:ascii="Century Gothic" w:hAnsi="Century Gothic"/>
-          <w:lang w:val="nl-NL"/>
-        </w:rPr>
-        <w:t>Netsparker</w:t>
-      </w:r>
-      <w:proofErr w:type="spellEnd"/>
-      <w:r>
-        <w:rPr>
-          <w:rFonts w:ascii="Century Gothic" w:hAnsi="Century Gothic"/>
-          <w:lang w:val="nl-NL"/>
-        </w:rPr>
-        <w:t xml:space="preserve"> security test.</w:t>
+        <w:t xml:space="preserve"> test zien als de resultaten van de Netsparker security test.</w:t>
       </w:r>
     </w:p>
     <w:p>
@@ -2913,7 +2936,6 @@
         </w:rPr>
       </w:pPr>
       <w:bookmarkStart w:id="10" w:name="_Toc516778612"/>
-      <w:proofErr w:type="spellStart"/>
       <w:r>
         <w:rPr>
           <w:rFonts w:ascii="Century Gothic" w:hAnsi="Century Gothic"/>
@@ -2921,7 +2943,6 @@
         <w:t>Injection</w:t>
       </w:r>
       <w:bookmarkEnd w:id="10"/>
-      <w:proofErr w:type="spellEnd"/>
     </w:p>
     <w:p>
       <w:pPr>
@@ -2977,33 +2998,11 @@
           <w:rFonts w:ascii="Century Gothic" w:hAnsi="Century Gothic"/>
         </w:rPr>
       </w:pPr>
-      <w:proofErr w:type="spellStart"/>
-      <w:r>
-        <w:rPr>
-          <w:rFonts w:ascii="Century Gothic" w:hAnsi="Century Gothic"/>
-        </w:rPr>
-        <w:t>Broken</w:t>
-      </w:r>
-      <w:proofErr w:type="spellEnd"/>
-      <w:r>
-        <w:rPr>
-          <w:rFonts w:ascii="Century Gothic" w:hAnsi="Century Gothic"/>
-        </w:rPr>
-        <w:t xml:space="preserve"> </w:t>
-      </w:r>
-      <w:proofErr w:type="spellStart"/>
-      <w:r>
-        <w:rPr>
-          <w:rFonts w:ascii="Century Gothic" w:hAnsi="Century Gothic"/>
-        </w:rPr>
-        <w:t>authentication</w:t>
-      </w:r>
-      <w:proofErr w:type="spellEnd"/>
-      <w:r>
-        <w:rPr>
-          <w:rFonts w:ascii="Century Gothic" w:hAnsi="Century Gothic"/>
-        </w:rPr>
-        <w:t xml:space="preserve"> zal geen </w:t>
+      <w:r>
+        <w:rPr>
+          <w:rFonts w:ascii="Century Gothic" w:hAnsi="Century Gothic"/>
+        </w:rPr>
+        <w:t xml:space="preserve">Broken authentication zal geen </w:t>
       </w:r>
       <w:r>
         <w:rPr>
@@ -3015,63 +3014,7 @@
         <w:rPr>
           <w:rFonts w:ascii="Century Gothic" w:hAnsi="Century Gothic"/>
         </w:rPr>
-        <w:t xml:space="preserve"> zijn door het Identity </w:t>
-      </w:r>
-      <w:proofErr w:type="spellStart"/>
-      <w:r>
-        <w:rPr>
-          <w:rFonts w:ascii="Century Gothic" w:hAnsi="Century Gothic"/>
-        </w:rPr>
-        <w:t>framework</w:t>
-      </w:r>
-      <w:proofErr w:type="spellEnd"/>
-      <w:r>
-        <w:rPr>
-          <w:rFonts w:ascii="Century Gothic" w:hAnsi="Century Gothic"/>
-        </w:rPr>
-        <w:t xml:space="preserve"> die de wachtwoorden van gebruikers </w:t>
-      </w:r>
-      <w:proofErr w:type="spellStart"/>
-      <w:r>
-        <w:rPr>
-          <w:rFonts w:ascii="Century Gothic" w:hAnsi="Century Gothic"/>
-        </w:rPr>
-        <w:t>hashed</w:t>
-      </w:r>
-      <w:proofErr w:type="spellEnd"/>
-      <w:r>
-        <w:rPr>
-          <w:rFonts w:ascii="Century Gothic" w:hAnsi="Century Gothic"/>
-        </w:rPr>
-        <w:t xml:space="preserve">. En hetzelfde geldt voor </w:t>
-      </w:r>
-      <w:proofErr w:type="spellStart"/>
-      <w:r>
-        <w:rPr>
-          <w:rFonts w:ascii="Century Gothic" w:hAnsi="Century Gothic"/>
-        </w:rPr>
-        <w:t>session</w:t>
-      </w:r>
-      <w:proofErr w:type="spellEnd"/>
-      <w:r>
-        <w:rPr>
-          <w:rFonts w:ascii="Century Gothic" w:hAnsi="Century Gothic"/>
-        </w:rPr>
-        <w:t xml:space="preserve"> management dit wordt afgevangen door het forceren van </w:t>
-      </w:r>
-      <w:proofErr w:type="spellStart"/>
-      <w:r>
-        <w:rPr>
-          <w:rFonts w:ascii="Century Gothic" w:hAnsi="Century Gothic"/>
-        </w:rPr>
-        <w:t>https</w:t>
-      </w:r>
-      <w:proofErr w:type="spellEnd"/>
-      <w:r>
-        <w:rPr>
-          <w:rFonts w:ascii="Century Gothic" w:hAnsi="Century Gothic"/>
-        </w:rPr>
-        <w:t>.</w:t>
+        <w:t xml:space="preserve"> zijn door het Identity framework die de wachtwoorden van gebruikers hashed. En hetzelfde geldt voor session management dit wordt afgevangen door het forceren van https.</w:t>
       </w:r>
     </w:p>
     <w:p>
@@ -3086,19 +3029,11 @@
         </w:rPr>
       </w:pPr>
       <w:bookmarkStart w:id="12" w:name="_Toc516778614"/>
-      <w:proofErr w:type="spellStart"/>
-      <w:r>
-        <w:rPr>
-          <w:rFonts w:ascii="Century Gothic" w:hAnsi="Century Gothic"/>
-        </w:rPr>
-        <w:t>Sensitive</w:t>
-      </w:r>
-      <w:proofErr w:type="spellEnd"/>
-      <w:r>
-        <w:rPr>
-          <w:rFonts w:ascii="Century Gothic" w:hAnsi="Century Gothic"/>
-        </w:rPr>
-        <w:t xml:space="preserve"> data exposure</w:t>
+      <w:r>
+        <w:rPr>
+          <w:rFonts w:ascii="Century Gothic" w:hAnsi="Century Gothic"/>
+        </w:rPr>
+        <w:t>Sensitive data exposure</w:t>
       </w:r>
       <w:bookmarkEnd w:id="12"/>
     </w:p>
@@ -3125,35 +3060,7 @@
         <w:rPr>
           <w:rFonts w:ascii="Century Gothic" w:hAnsi="Century Gothic"/>
         </w:rPr>
-        <w:t xml:space="preserve">XML </w:t>
-      </w:r>
-      <w:proofErr w:type="spellStart"/>
-      <w:r>
-        <w:rPr>
-          <w:rFonts w:ascii="Century Gothic" w:hAnsi="Century Gothic"/>
-        </w:rPr>
-        <w:t>External</w:t>
-      </w:r>
-      <w:proofErr w:type="spellEnd"/>
-      <w:r>
-        <w:rPr>
-          <w:rFonts w:ascii="Century Gothic" w:hAnsi="Century Gothic"/>
-        </w:rPr>
-        <w:t xml:space="preserve"> </w:t>
-      </w:r>
-      <w:proofErr w:type="spellStart"/>
-      <w:r>
-        <w:rPr>
-          <w:rFonts w:ascii="Century Gothic" w:hAnsi="Century Gothic"/>
-        </w:rPr>
-        <w:t>Entities</w:t>
-      </w:r>
-      <w:proofErr w:type="spellEnd"/>
-      <w:r>
-        <w:rPr>
-          <w:rFonts w:ascii="Century Gothic" w:hAnsi="Century Gothic"/>
-        </w:rPr>
-        <w:t xml:space="preserve"> (XXE)</w:t>
+        <w:t>XML External Entities (XXE)</w:t>
       </w:r>
       <w:bookmarkEnd w:id="13"/>
     </w:p>
@@ -3177,21 +3084,7 @@
         <w:rPr>
           <w:rFonts w:ascii="Century Gothic" w:hAnsi="Century Gothic"/>
         </w:rPr>
-        <w:t xml:space="preserve">5. </w:t>
-      </w:r>
-      <w:proofErr w:type="spellStart"/>
-      <w:r>
-        <w:rPr>
-          <w:rFonts w:ascii="Century Gothic" w:hAnsi="Century Gothic"/>
-        </w:rPr>
-        <w:t>Broken</w:t>
-      </w:r>
-      <w:proofErr w:type="spellEnd"/>
-      <w:r>
-        <w:rPr>
-          <w:rFonts w:ascii="Century Gothic" w:hAnsi="Century Gothic"/>
-        </w:rPr>
-        <w:t xml:space="preserve"> access control</w:t>
+        <w:t>5. Broken access control</w:t>
       </w:r>
       <w:bookmarkEnd w:id="14"/>
     </w:p>
@@ -3218,77 +3111,7 @@
         <w:rPr>
           <w:rFonts w:ascii="Century Gothic" w:hAnsi="Century Gothic"/>
         </w:rPr>
-        <w:t xml:space="preserve">Bij de </w:t>
-      </w:r>
-      <w:proofErr w:type="spellStart"/>
-      <w:r>
-        <w:rPr>
-          <w:rFonts w:ascii="Century Gothic" w:hAnsi="Century Gothic"/>
-        </w:rPr>
-        <w:t>watchhistory</w:t>
-      </w:r>
-      <w:proofErr w:type="spellEnd"/>
-      <w:r>
-        <w:rPr>
-          <w:rFonts w:ascii="Century Gothic" w:hAnsi="Century Gothic"/>
-        </w:rPr>
-        <w:t xml:space="preserve">, wat gevoelige informatie is, heb ik het bewust gedaan zonder parameters. Ik controleer gewoon wie er is ingelogd en laat van die gebruiker de </w:t>
-      </w:r>
-      <w:proofErr w:type="spellStart"/>
-      <w:r>
-        <w:rPr>
-          <w:rFonts w:ascii="Century Gothic" w:hAnsi="Century Gothic"/>
-        </w:rPr>
-        <w:t>history</w:t>
-      </w:r>
-      <w:proofErr w:type="spellEnd"/>
-      <w:r>
-        <w:rPr>
-          <w:rFonts w:ascii="Century Gothic" w:hAnsi="Century Gothic"/>
-        </w:rPr>
-        <w:t xml:space="preserve"> zien. Bovendien heb ik op sommige actions dat alleen een </w:t>
-      </w:r>
-      <w:proofErr w:type="spellStart"/>
-      <w:r>
-        <w:rPr>
-          <w:rFonts w:ascii="Century Gothic" w:hAnsi="Century Gothic"/>
-        </w:rPr>
-        <w:t>admin</w:t>
-      </w:r>
-      <w:proofErr w:type="spellEnd"/>
-      <w:r>
-        <w:rPr>
-          <w:rFonts w:ascii="Century Gothic" w:hAnsi="Century Gothic"/>
-        </w:rPr>
-        <w:t xml:space="preserve"> dit kan doen, dus niet dat de gebruiker alleen ingelogd hoeft te zijn maar deze moet ook de rol van </w:t>
-      </w:r>
-      <w:proofErr w:type="spellStart"/>
-      <w:r>
-        <w:rPr>
-          <w:rFonts w:ascii="Century Gothic" w:hAnsi="Century Gothic"/>
-        </w:rPr>
-        <w:t>admin</w:t>
-      </w:r>
-      <w:proofErr w:type="spellEnd"/>
-      <w:r>
-        <w:rPr>
-          <w:rFonts w:ascii="Century Gothic" w:hAnsi="Century Gothic"/>
-        </w:rPr>
-        <w:t xml:space="preserve"> hebben. Denk hierbij aan </w:t>
-      </w:r>
-      <w:proofErr w:type="spellStart"/>
-      <w:r>
-        <w:rPr>
-          <w:rFonts w:ascii="Century Gothic" w:hAnsi="Century Gothic"/>
-        </w:rPr>
-        <w:t>editmovie</w:t>
-      </w:r>
-      <w:proofErr w:type="spellEnd"/>
-      <w:r>
-        <w:rPr>
-          <w:rFonts w:ascii="Century Gothic" w:hAnsi="Century Gothic"/>
-        </w:rPr>
-        <w:t xml:space="preserve"> en dergelijken.</w:t>
+        <w:t>Bij de watchhistory, wat gevoelige informatie is, heb ik het bewust gedaan zonder parameters. Ik controleer gewoon wie er is ingelogd en laat van die gebruiker de history zien. Bovendien heb ik op sommige actions dat alleen een admin dit kan doen, dus niet dat de gebruiker alleen ingelogd hoeft te zijn maar deze moet ook de rol van admin hebben. Denk hierbij aan editmovie en dergelijken.</w:t>
       </w:r>
     </w:p>
     <w:p>
@@ -3303,71 +3126,21 @@
         <w:rPr>
           <w:rFonts w:ascii="Century Gothic" w:hAnsi="Century Gothic"/>
         </w:rPr>
-        <w:t xml:space="preserve">6. Security </w:t>
-      </w:r>
-      <w:proofErr w:type="spellStart"/>
-      <w:r>
-        <w:rPr>
-          <w:rFonts w:ascii="Century Gothic" w:hAnsi="Century Gothic"/>
-        </w:rPr>
-        <w:t>misconfiguration</w:t>
+        <w:t>6. Security misconfiguration</w:t>
       </w:r>
       <w:bookmarkEnd w:id="15"/>
-      <w:proofErr w:type="spellEnd"/>
-    </w:p>
-    <w:p>
-      <w:pPr>
-        <w:rPr>
-          <w:rFonts w:ascii="Century Gothic" w:hAnsi="Century Gothic"/>
-        </w:rPr>
-      </w:pPr>
-      <w:r>
-        <w:rPr>
-          <w:rFonts w:ascii="Century Gothic" w:hAnsi="Century Gothic"/>
-        </w:rPr>
-        <w:t xml:space="preserve">Dit gaat over of de software up </w:t>
-      </w:r>
-      <w:proofErr w:type="spellStart"/>
-      <w:r>
-        <w:rPr>
-          <w:rFonts w:ascii="Century Gothic" w:hAnsi="Century Gothic"/>
-        </w:rPr>
-        <w:t>to</w:t>
-      </w:r>
-      <w:proofErr w:type="spellEnd"/>
-      <w:r>
-        <w:rPr>
-          <w:rFonts w:ascii="Century Gothic" w:hAnsi="Century Gothic"/>
-        </w:rPr>
-        <w:t xml:space="preserve"> date is, op de server/</w:t>
-      </w:r>
-      <w:proofErr w:type="spellStart"/>
-      <w:r>
-        <w:rPr>
-          <w:rFonts w:ascii="Century Gothic" w:hAnsi="Century Gothic"/>
-        </w:rPr>
-        <w:t>db</w:t>
-      </w:r>
-      <w:proofErr w:type="spellEnd"/>
-      <w:r>
-        <w:rPr>
-          <w:rFonts w:ascii="Century Gothic" w:hAnsi="Century Gothic"/>
-        </w:rPr>
-        <w:t xml:space="preserve"> of alle onnodige dingen </w:t>
-      </w:r>
-      <w:proofErr w:type="spellStart"/>
-      <w:r>
-        <w:rPr>
-          <w:rFonts w:ascii="Century Gothic" w:hAnsi="Century Gothic"/>
-        </w:rPr>
-        <w:t>disabled</w:t>
-      </w:r>
-      <w:proofErr w:type="spellEnd"/>
-      <w:r>
-        <w:rPr>
-          <w:rFonts w:ascii="Century Gothic" w:hAnsi="Century Gothic"/>
-        </w:rPr>
-        <w:t xml:space="preserve"> zijn en dergelijken. </w:t>
+    </w:p>
+    <w:p>
+      <w:pPr>
+        <w:rPr>
+          <w:rFonts w:ascii="Century Gothic" w:hAnsi="Century Gothic"/>
+        </w:rPr>
+      </w:pPr>
+      <w:r>
+        <w:rPr>
+          <w:rFonts w:ascii="Century Gothic" w:hAnsi="Century Gothic"/>
+        </w:rPr>
+        <w:t xml:space="preserve">Dit gaat over of de software up to date is, op de server/db of alle onnodige dingen disabled zijn en dergelijken. </w:t>
       </w:r>
     </w:p>
     <w:p>
@@ -3388,21 +3161,7 @@
         <w:rPr>
           <w:rFonts w:ascii="Century Gothic" w:hAnsi="Century Gothic"/>
         </w:rPr>
-        <w:t xml:space="preserve">Cross site </w:t>
-      </w:r>
-      <w:proofErr w:type="spellStart"/>
-      <w:r>
-        <w:rPr>
-          <w:rFonts w:ascii="Century Gothic" w:hAnsi="Century Gothic"/>
-        </w:rPr>
-        <w:t>scripting</w:t>
-      </w:r>
-      <w:proofErr w:type="spellEnd"/>
-      <w:r>
-        <w:rPr>
-          <w:rFonts w:ascii="Century Gothic" w:hAnsi="Century Gothic"/>
-        </w:rPr>
-        <w:t xml:space="preserve"> (XSS)</w:t>
+        <w:t>Cross site scripting (XSS)</w:t>
       </w:r>
       <w:bookmarkEnd w:id="16"/>
     </w:p>
@@ -3458,31 +3217,9 @@
         <w:rPr>
           <w:rFonts w:ascii="Century Gothic" w:hAnsi="Century Gothic"/>
         </w:rPr>
-        <w:t xml:space="preserve">8. </w:t>
-      </w:r>
-      <w:proofErr w:type="spellStart"/>
-      <w:r>
-        <w:rPr>
-          <w:rFonts w:ascii="Century Gothic" w:hAnsi="Century Gothic"/>
-        </w:rPr>
-        <w:t>Insecure</w:t>
-      </w:r>
-      <w:proofErr w:type="spellEnd"/>
-      <w:r>
-        <w:rPr>
-          <w:rFonts w:ascii="Century Gothic" w:hAnsi="Century Gothic"/>
-        </w:rPr>
-        <w:t xml:space="preserve"> </w:t>
-      </w:r>
-      <w:proofErr w:type="spellStart"/>
-      <w:r>
-        <w:rPr>
-          <w:rFonts w:ascii="Century Gothic" w:hAnsi="Century Gothic"/>
-        </w:rPr>
-        <w:t>Deserialization</w:t>
+        <w:t>8. Insecure Deserialization</w:t>
       </w:r>
       <w:bookmarkEnd w:id="17"/>
-      <w:proofErr w:type="spellEnd"/>
     </w:p>
     <w:p>
       <w:pPr>
@@ -3503,59 +3240,9 @@
         <w:rPr>
           <w:rFonts w:ascii="Century Gothic" w:hAnsi="Century Gothic"/>
         </w:rPr>
-        <w:t xml:space="preserve">9. Using </w:t>
-      </w:r>
-      <w:proofErr w:type="spellStart"/>
-      <w:r>
-        <w:rPr>
-          <w:rFonts w:ascii="Century Gothic" w:hAnsi="Century Gothic"/>
-        </w:rPr>
-        <w:t>components</w:t>
-      </w:r>
-      <w:proofErr w:type="spellEnd"/>
-      <w:r>
-        <w:rPr>
-          <w:rFonts w:ascii="Century Gothic" w:hAnsi="Century Gothic"/>
-        </w:rPr>
-        <w:t xml:space="preserve"> </w:t>
-      </w:r>
-      <w:proofErr w:type="spellStart"/>
-      <w:r>
-        <w:rPr>
-          <w:rFonts w:ascii="Century Gothic" w:hAnsi="Century Gothic"/>
-        </w:rPr>
-        <w:t>with</w:t>
-      </w:r>
-      <w:proofErr w:type="spellEnd"/>
-      <w:r>
-        <w:rPr>
-          <w:rFonts w:ascii="Century Gothic" w:hAnsi="Century Gothic"/>
-        </w:rPr>
-        <w:t xml:space="preserve"> </w:t>
-      </w:r>
-      <w:proofErr w:type="spellStart"/>
-      <w:r>
-        <w:rPr>
-          <w:rFonts w:ascii="Century Gothic" w:hAnsi="Century Gothic"/>
-        </w:rPr>
-        <w:t>known</w:t>
-      </w:r>
-      <w:proofErr w:type="spellEnd"/>
-      <w:r>
-        <w:rPr>
-          <w:rFonts w:ascii="Century Gothic" w:hAnsi="Century Gothic"/>
-        </w:rPr>
-        <w:t xml:space="preserve"> </w:t>
-      </w:r>
-      <w:proofErr w:type="spellStart"/>
-      <w:r>
-        <w:rPr>
-          <w:rFonts w:ascii="Century Gothic" w:hAnsi="Century Gothic"/>
-        </w:rPr>
-        <w:t>vulnerabilities</w:t>
+        <w:t>9. Using components with known vulnerabilities</w:t>
       </w:r>
       <w:bookmarkEnd w:id="18"/>
-      <w:proofErr w:type="spellEnd"/>
     </w:p>
     <w:p>
       <w:pPr>
@@ -3576,35 +3263,7 @@
         <w:rPr>
           <w:rFonts w:ascii="Century Gothic" w:hAnsi="Century Gothic"/>
         </w:rPr>
-        <w:t xml:space="preserve">10. </w:t>
-      </w:r>
-      <w:proofErr w:type="spellStart"/>
-      <w:r>
-        <w:rPr>
-          <w:rFonts w:ascii="Century Gothic" w:hAnsi="Century Gothic"/>
-        </w:rPr>
-        <w:t>Insufficient</w:t>
-      </w:r>
-      <w:proofErr w:type="spellEnd"/>
-      <w:r>
-        <w:rPr>
-          <w:rFonts w:ascii="Century Gothic" w:hAnsi="Century Gothic"/>
-        </w:rPr>
-        <w:t xml:space="preserve"> </w:t>
-      </w:r>
-      <w:proofErr w:type="spellStart"/>
-      <w:r>
-        <w:rPr>
-          <w:rFonts w:ascii="Century Gothic" w:hAnsi="Century Gothic"/>
-        </w:rPr>
-        <w:t>logging</w:t>
-      </w:r>
-      <w:proofErr w:type="spellEnd"/>
-      <w:r>
-        <w:rPr>
-          <w:rFonts w:ascii="Century Gothic" w:hAnsi="Century Gothic"/>
-        </w:rPr>
-        <w:t xml:space="preserve"> &amp; Monitoring</w:t>
+        <w:t>10. Insufficient logging &amp; Monitoring</w:t>
       </w:r>
       <w:bookmarkEnd w:id="19"/>
     </w:p>
@@ -3627,35 +3286,7 @@
         <w:rPr>
           <w:rFonts w:ascii="Century Gothic" w:hAnsi="Century Gothic"/>
         </w:rPr>
-        <w:t xml:space="preserve">Resultaten </w:t>
-      </w:r>
-      <w:proofErr w:type="spellStart"/>
-      <w:r>
-        <w:rPr>
-          <w:rFonts w:ascii="Century Gothic" w:hAnsi="Century Gothic"/>
-        </w:rPr>
-        <w:t>Netsparker</w:t>
-      </w:r>
-      <w:proofErr w:type="spellEnd"/>
-      <w:r>
-        <w:rPr>
-          <w:rFonts w:ascii="Century Gothic" w:hAnsi="Century Gothic"/>
-        </w:rPr>
-        <w:t xml:space="preserve"> security test voor de </w:t>
-      </w:r>
-      <w:proofErr w:type="gramStart"/>
-      <w:r>
-        <w:rPr>
-          <w:rFonts w:ascii="Century Gothic" w:hAnsi="Century Gothic"/>
-        </w:rPr>
-        <w:t>implementatie</w:t>
-      </w:r>
-      <w:proofErr w:type="gramEnd"/>
-      <w:r>
-        <w:rPr>
-          <w:rFonts w:ascii="Century Gothic" w:hAnsi="Century Gothic"/>
-        </w:rPr>
-        <w:t xml:space="preserve"> van security verbeteringen</w:t>
+        <w:t>Resultaten Netsparker security test voor de implementatie van security verbeteringen</w:t>
       </w:r>
       <w:bookmarkEnd w:id="20"/>
     </w:p>
@@ -3688,7 +3319,7 @@
                     <pic:cNvPicPr/>
                   </pic:nvPicPr>
                   <pic:blipFill>
-                    <a:blip r:embed="rId6"/>
+                    <a:blip r:embed="rId7"/>
                     <a:stretch>
                       <a:fillRect/>
                     </a:stretch>
@@ -3722,50 +3353,16 @@
           <w:rFonts w:ascii="Century Gothic" w:hAnsi="Century Gothic"/>
           <w:lang w:val="nl-NL"/>
         </w:rPr>
-        <w:t xml:space="preserve">Het versturen van wachtwoorden over http is zeker </w:t>
-      </w:r>
-      <w:proofErr w:type="spellStart"/>
-      <w:proofErr w:type="gramStart"/>
-      <w:r>
+        <w:t xml:space="preserve">Het versturen van wachtwoorden over http is zeker not done, ik heb dan ook besloten de applicatie op HTTPS te laten draaien. </w:t>
+      </w:r>
+    </w:p>
+    <w:p>
+      <w:pPr>
+        <w:pStyle w:val="NoSpacing"/>
         <w:rPr>
           <w:rFonts w:ascii="Century Gothic" w:hAnsi="Century Gothic"/>
           <w:lang w:val="nl-NL"/>
         </w:rPr>
-        <w:t>not</w:t>
-      </w:r>
-      <w:proofErr w:type="spellEnd"/>
-      <w:proofErr w:type="gramEnd"/>
-      <w:r>
-        <w:rPr>
-          <w:rFonts w:ascii="Century Gothic" w:hAnsi="Century Gothic"/>
-          <w:lang w:val="nl-NL"/>
-        </w:rPr>
-        <w:t xml:space="preserve"> </w:t>
-      </w:r>
-      <w:proofErr w:type="spellStart"/>
-      <w:r>
-        <w:rPr>
-          <w:rFonts w:ascii="Century Gothic" w:hAnsi="Century Gothic"/>
-          <w:lang w:val="nl-NL"/>
-        </w:rPr>
-        <w:t>done</w:t>
-      </w:r>
-      <w:proofErr w:type="spellEnd"/>
-      <w:r>
-        <w:rPr>
-          <w:rFonts w:ascii="Century Gothic" w:hAnsi="Century Gothic"/>
-          <w:lang w:val="nl-NL"/>
-        </w:rPr>
-        <w:t xml:space="preserve">, ik heb dan ook besloten de applicatie op HTTPS te laten draaien. </w:t>
-      </w:r>
-    </w:p>
-    <w:p>
-      <w:pPr>
-        <w:pStyle w:val="NoSpacing"/>
-        <w:rPr>
-          <w:rFonts w:ascii="Century Gothic" w:hAnsi="Century Gothic"/>
-          <w:lang w:val="nl-NL"/>
-        </w:rPr>
       </w:pPr>
     </w:p>
     <w:p>
@@ -3792,21 +3389,7 @@
         <w:rPr>
           <w:rFonts w:ascii="Century Gothic" w:hAnsi="Century Gothic"/>
         </w:rPr>
-        <w:t xml:space="preserve"> test voor de </w:t>
-      </w:r>
-      <w:proofErr w:type="gramStart"/>
-      <w:r>
-        <w:rPr>
-          <w:rFonts w:ascii="Century Gothic" w:hAnsi="Century Gothic"/>
-        </w:rPr>
-        <w:t>implementatie</w:t>
-      </w:r>
-      <w:proofErr w:type="gramEnd"/>
-      <w:r>
-        <w:rPr>
-          <w:rFonts w:ascii="Century Gothic" w:hAnsi="Century Gothic"/>
-        </w:rPr>
-        <w:t xml:space="preserve"> van security verbeteringen</w:t>
+        <w:t xml:space="preserve"> test voor de implementatie van security verbeteringen</w:t>
       </w:r>
       <w:bookmarkEnd w:id="21"/>
     </w:p>
@@ -3838,7 +3421,7 @@
                     <pic:cNvPicPr/>
                   </pic:nvPicPr>
                   <pic:blipFill>
-                    <a:blip r:embed="rId7"/>
+                    <a:blip r:embed="rId8"/>
                     <a:stretch>
                       <a:fillRect/>
                     </a:stretch>
@@ -3984,7 +3567,6 @@
                 <w:szCs w:val="20"/>
               </w:rPr>
             </w:pPr>
-            <w:proofErr w:type="spellStart"/>
             <w:r>
               <w:rPr>
                 <w:rFonts w:ascii="Century Gothic" w:hAnsi="Century Gothic" w:cs="Helvetica"/>
@@ -3994,7 +3576,6 @@
               <w:lastRenderedPageBreak/>
               <w:t>Description</w:t>
             </w:r>
-            <w:proofErr w:type="spellEnd"/>
           </w:p>
         </w:tc>
         <w:tc>
@@ -5575,21 +5156,7 @@
         <w:rPr>
           <w:rFonts w:ascii="Century Gothic" w:hAnsi="Century Gothic"/>
         </w:rPr>
-        <w:t xml:space="preserve">Wat ik zeker ga implementeren is het niet laten zien van de error messages op de published website. Op de debug omgeving laat ik dit wel aan, omdat dit makkelijk is om te ontwikkelen. Ook kan het handig zijn om een </w:t>
-      </w:r>
-      <w:proofErr w:type="spellStart"/>
-      <w:r>
-        <w:rPr>
-          <w:rFonts w:ascii="Century Gothic" w:hAnsi="Century Gothic"/>
-        </w:rPr>
-        <w:t>custom</w:t>
-      </w:r>
-      <w:proofErr w:type="spellEnd"/>
-      <w:r>
-        <w:rPr>
-          <w:rFonts w:ascii="Century Gothic" w:hAnsi="Century Gothic"/>
-        </w:rPr>
-        <w:t xml:space="preserve"> erro</w:t>
+        <w:t>Wat ik zeker ga implementeren is het niet laten zien van de error messages op de published website. Op de debug omgeving laat ik dit wel aan, omdat dit makkelijk is om te ontwikkelen. Ook kan het handig zijn om een custom erro</w:t>
       </w:r>
       <w:r>
         <w:rPr>
@@ -5712,47 +5279,11 @@
         </w:rPr>
       </w:pPr>
       <w:bookmarkStart w:id="27" w:name="_Toc516778629"/>
-      <w:proofErr w:type="spellStart"/>
-      <w:r>
-        <w:rPr>
-          <w:rFonts w:ascii="Century Gothic" w:hAnsi="Century Gothic"/>
-        </w:rPr>
-        <w:t>Unvalidated</w:t>
-      </w:r>
-      <w:proofErr w:type="spellEnd"/>
-      <w:r>
-        <w:rPr>
-          <w:rFonts w:ascii="Century Gothic" w:hAnsi="Century Gothic"/>
-        </w:rPr>
-        <w:t xml:space="preserve"> </w:t>
-      </w:r>
-      <w:proofErr w:type="spellStart"/>
-      <w:r>
-        <w:rPr>
-          <w:rFonts w:ascii="Century Gothic" w:hAnsi="Century Gothic"/>
-        </w:rPr>
-        <w:t>redirects</w:t>
-      </w:r>
-      <w:proofErr w:type="spellEnd"/>
-      <w:r>
-        <w:rPr>
-          <w:rFonts w:ascii="Century Gothic" w:hAnsi="Century Gothic"/>
-        </w:rPr>
-        <w:t xml:space="preserve"> </w:t>
-      </w:r>
-      <w:proofErr w:type="spellStart"/>
-      <w:r>
-        <w:rPr>
-          <w:rFonts w:ascii="Century Gothic" w:hAnsi="Century Gothic"/>
-        </w:rPr>
-        <w:t>and</w:t>
-      </w:r>
-      <w:proofErr w:type="spellEnd"/>
-      <w:r>
-        <w:rPr>
-          <w:rFonts w:ascii="Century Gothic" w:hAnsi="Century Gothic"/>
-        </w:rPr>
-        <w:t xml:space="preserve"> forwards</w:t>
+      <w:r>
+        <w:rPr>
+          <w:rFonts w:ascii="Century Gothic" w:hAnsi="Century Gothic"/>
+        </w:rPr>
+        <w:t>Unvalidated redirects and forwards</w:t>
       </w:r>
       <w:bookmarkEnd w:id="27"/>
     </w:p>
@@ -6795,7 +6326,7 @@
 </file>
 
 <file path=customXml/itemProps1.xml><?xml version="1.0" encoding="utf-8"?>
-<ds:datastoreItem xmlns:ds="http://schemas.openxmlformats.org/officeDocument/2006/customXml" ds:itemID="{066E32B0-4677-4587-B6DC-EE9D471DFE9A}">
+<ds:datastoreItem xmlns:ds="http://schemas.openxmlformats.org/officeDocument/2006/customXml" ds:itemID="{9382949D-5950-482B-92A2-ECB1E5524120}">
   <ds:schemaRefs>
     <ds:schemaRef ds:uri="http://schemas.openxmlformats.org/officeDocument/2006/bibliography"/>
   </ds:schemaRefs>

</xml_diff>

<commit_message>
using gcloud db instead of local
</commit_message>
<xml_diff>
--- a/OntwerpDocument.docx
+++ b/OntwerpDocument.docx
@@ -2310,16 +2310,34 @@
     </w:p>
     <w:p>
       <w:pPr>
+        <w:spacing w:line="259" w:lineRule="auto"/>
+        <w:rPr>
+          <w:rFonts w:ascii="Century Gothic" w:eastAsiaTheme="majorEastAsia" w:hAnsi="Century Gothic" w:cstheme="majorBidi"/>
+          <w:color w:val="2E74B5" w:themeColor="accent1" w:themeShade="BF"/>
+          <w:sz w:val="32"/>
+          <w:szCs w:val="32"/>
+        </w:rPr>
+      </w:pPr>
+      <w:bookmarkStart w:id="1" w:name="_Toc516778604"/>
+      <w:r>
+        <w:rPr>
+          <w:rFonts w:ascii="Century Gothic" w:hAnsi="Century Gothic"/>
+        </w:rPr>
+        <w:br w:type="page"/>
+      </w:r>
+    </w:p>
+    <w:p>
+      <w:pPr>
         <w:pStyle w:val="Heading1"/>
         <w:rPr>
           <w:rFonts w:ascii="Century Gothic" w:hAnsi="Century Gothic"/>
         </w:rPr>
       </w:pPr>
-      <w:bookmarkStart w:id="1" w:name="_Toc516778604"/>
-      <w:r>
-        <w:rPr>
-          <w:rFonts w:ascii="Century Gothic" w:hAnsi="Century Gothic"/>
-        </w:rPr>
+      <w:r>
+        <w:rPr>
+          <w:rFonts w:ascii="Century Gothic" w:hAnsi="Century Gothic"/>
+        </w:rPr>
+        <w:lastRenderedPageBreak/>
         <w:t>Performance</w:t>
       </w:r>
       <w:bookmarkEnd w:id="1"/>
@@ -2357,15 +2375,14 @@
     </w:p>
     <w:p>
       <w:pPr>
-        <w:rPr>
-          <w:rFonts w:ascii="Century Gothic" w:hAnsi="Century Gothic"/>
-        </w:rPr>
-      </w:pPr>
-      <w:r>
-        <w:rPr>
-          <w:rFonts w:ascii="Century Gothic" w:hAnsi="Century Gothic"/>
-        </w:rPr>
-        <w:lastRenderedPageBreak/>
+        <w:pStyle w:val="Heading2"/>
+      </w:pPr>
+      <w:r>
+        <w:t>Lokale test resultaten voor performance verbeteringen</w:t>
+      </w:r>
+    </w:p>
+    <w:p>
+      <w:r>
         <w:pict>
           <v:shapetype id="_x0000_t75" coordsize="21600,21600" o:spt="75" o:preferrelative="t" path="m@4@5l@4@11@9@11@9@5xe" filled="f" stroked="f">
             <v:stroke joinstyle="miter"/>
@@ -2386,48 +2403,127 @@
             <v:path o:extrusionok="f" gradientshapeok="t" o:connecttype="rect"/>
             <o:lock v:ext="edit" aspectratio="t"/>
           </v:shapetype>
-          <v:shape id="_x0000_i1025" type="#_x0000_t75" style="width:450.8pt;height:499.15pt">
-            <v:imagedata r:id="rId6" o:title="Before_50users_1of2"/>
+          <v:shape id="_x0000_i1026" type="#_x0000_t75" style="width:451pt;height:510.8pt">
+            <v:imagedata r:id="rId6" o:title="BEFORE_5users"/>
           </v:shape>
         </w:pict>
       </w:r>
     </w:p>
     <w:p>
-      <w:pPr>
-        <w:rPr>
-          <w:rFonts w:ascii="Century Gothic" w:hAnsi="Century Gothic"/>
-        </w:rPr>
-      </w:pPr>
-      <w:r>
-        <w:rPr>
-          <w:rFonts w:ascii="Century Gothic" w:hAnsi="Century Gothic"/>
-        </w:rPr>
-        <w:t xml:space="preserve">Zoals te zien op bovenstaande afbeelding zijn dit de resultaten van een loadtest met 50 users die browsen op de AirBNB website. Deze resultaten zijn van voor de doorvoering van onderstaande performance verbeteringen. Hier duurde het gemiddelde request nog gemiddeld 2,571 </w:t>
-      </w:r>
-      <w:r>
-        <w:rPr>
-          <w:rFonts w:ascii="Century Gothic" w:hAnsi="Century Gothic"/>
-        </w:rPr>
-        <w:t>seconde. Bovendien faalde 547 van de in totaal 2423 request door een timeout, dit is een failrate van 22,58%.</w:t>
-      </w:r>
-      <w:bookmarkStart w:id="2" w:name="_GoBack"/>
+      <w:r>
+        <w:lastRenderedPageBreak/>
+        <w:pict>
+          <v:shape id="_x0000_i1027" type="#_x0000_t75" style="width:451pt;height:506.05pt">
+            <v:imagedata r:id="rId7" o:title="BEFORE_100users"/>
+          </v:shape>
+        </w:pict>
+      </w:r>
+    </w:p>
+    <w:p>
+      <w:pPr>
+        <w:rPr>
+          <w:rFonts w:ascii="Century Gothic" w:hAnsi="Century Gothic"/>
+        </w:rPr>
+      </w:pPr>
+      <w:r>
+        <w:rPr>
+          <w:rFonts w:ascii="Century Gothic" w:hAnsi="Century Gothic"/>
+        </w:rPr>
+        <w:lastRenderedPageBreak/>
+        <w:pict>
+          <v:shape id="_x0000_i1025" type="#_x0000_t75" style="width:451pt;height:499.25pt">
+            <v:imagedata r:id="rId8" o:title="Before_50users_1of2"/>
+          </v:shape>
+        </w:pict>
+      </w:r>
+    </w:p>
+    <w:p>
+      <w:pPr>
+        <w:rPr>
+          <w:rFonts w:ascii="Century Gothic" w:hAnsi="Century Gothic"/>
+        </w:rPr>
+      </w:pPr>
+      <w:r>
+        <w:rPr>
+          <w:rFonts w:ascii="Century Gothic" w:hAnsi="Century Gothic"/>
+        </w:rPr>
+        <w:lastRenderedPageBreak/>
+        <w:pict>
+          <v:shape id="_x0000_i1028" type="#_x0000_t75" style="width:451pt;height:506.05pt">
+            <v:imagedata r:id="rId7" o:title="BEFORE_100users"/>
+          </v:shape>
+        </w:pict>
+      </w:r>
+    </w:p>
+    <w:p>
+      <w:pPr>
+        <w:rPr>
+          <w:rFonts w:ascii="Century Gothic" w:hAnsi="Century Gothic"/>
+        </w:rPr>
+      </w:pPr>
+      <w:r>
+        <w:rPr>
+          <w:rFonts w:ascii="Century Gothic" w:hAnsi="Century Gothic"/>
+        </w:rPr>
+        <w:t xml:space="preserve">Zoals te zien op bovenstaande afbeelding zijn dit de resultaten van een loadtest met 50 users die browsen op de AirBNB website. Deze resultaten zijn van voor de doorvoering van onderstaande performance verbeteringen. Hier duurde het gemiddelde request nog 2,571 </w:t>
+      </w:r>
+      <w:r>
+        <w:rPr>
+          <w:rFonts w:ascii="Century Gothic" w:hAnsi="Century Gothic"/>
+        </w:rPr>
+        <w:t>seconde</w:t>
+      </w:r>
+      <w:r>
+        <w:rPr>
+          <w:rFonts w:ascii="Century Gothic" w:hAnsi="Century Gothic"/>
+        </w:rPr>
+        <w:t>n</w:t>
+      </w:r>
+      <w:r>
+        <w:rPr>
+          <w:rFonts w:ascii="Century Gothic" w:hAnsi="Century Gothic"/>
+        </w:rPr>
+        <w:t>. Bovendien faalde 547 van de in totaal 2423 request door een timeout, dit is een failrate van 22,58%.</w:t>
+      </w:r>
+    </w:p>
+    <w:p>
+      <w:pPr>
+        <w:rPr>
+          <w:rFonts w:ascii="Century Gothic" w:hAnsi="Century Gothic"/>
+          <w:color w:val="FF0000"/>
+        </w:rPr>
+      </w:pPr>
+      <w:r>
+        <w:rPr>
+          <w:rFonts w:ascii="Century Gothic" w:hAnsi="Century Gothic"/>
+          <w:color w:val="FF0000"/>
+        </w:rPr>
+        <w:t>Hier nog beschrijven dat er steeds meer gefaalde requests zijn waardoor de avg time false positive naar beneden gaat. EN duidelijk benoemen dat dit de voor resultaten zijn. Hieronder dan de zelfde load tests draaien met geoptimaliseerde performace en dan een conclusie schrijven met vergelijkingen. Ook beschrijven welke acties ondernomen zijn om de performance te verbeteren.</w:t>
+      </w:r>
+    </w:p>
+    <w:p>
+      <w:pPr>
+        <w:rPr>
+          <w:rFonts w:ascii="Century Gothic" w:hAnsi="Century Gothic"/>
+        </w:rPr>
+      </w:pPr>
+    </w:p>
+    <w:p>
+      <w:pPr>
+        <w:pStyle w:val="Heading2"/>
+        <w:rPr>
+          <w:rFonts w:ascii="Century Gothic" w:hAnsi="Century Gothic"/>
+        </w:rPr>
+      </w:pPr>
+      <w:bookmarkStart w:id="2" w:name="_Toc516778605"/>
+      <w:r>
+        <w:rPr>
+          <w:rFonts w:ascii="Century Gothic" w:hAnsi="Century Gothic"/>
+        </w:rPr>
+        <w:lastRenderedPageBreak/>
+        <w:t>Repository pattern</w:t>
+      </w:r>
       <w:bookmarkEnd w:id="2"/>
-    </w:p>
-    <w:p>
-      <w:pPr>
-        <w:pStyle w:val="Heading2"/>
-        <w:rPr>
-          <w:rFonts w:ascii="Century Gothic" w:hAnsi="Century Gothic"/>
-        </w:rPr>
-      </w:pPr>
-      <w:bookmarkStart w:id="3" w:name="_Toc516778605"/>
-      <w:r>
-        <w:rPr>
-          <w:rFonts w:ascii="Century Gothic" w:hAnsi="Century Gothic"/>
-        </w:rPr>
-        <w:t>Repository pattern</w:t>
-      </w:r>
-      <w:bookmarkEnd w:id="3"/>
     </w:p>
     <w:p>
       <w:pPr>
@@ -2452,100 +2548,129 @@
           <w:rFonts w:ascii="Century Gothic" w:hAnsi="Century Gothic"/>
         </w:rPr>
       </w:pPr>
-      <w:bookmarkStart w:id="4" w:name="_Toc516778606"/>
+      <w:bookmarkStart w:id="3" w:name="_Toc516778606"/>
+      <w:r>
+        <w:rPr>
+          <w:rFonts w:ascii="Century Gothic" w:hAnsi="Century Gothic"/>
+        </w:rPr>
+        <w:t>Cache</w:t>
+      </w:r>
+      <w:bookmarkEnd w:id="3"/>
+      <w:r>
+        <w:rPr>
+          <w:rFonts w:ascii="Century Gothic" w:hAnsi="Century Gothic"/>
+        </w:rPr>
+        <w:tab/>
+      </w:r>
+    </w:p>
+    <w:p>
+      <w:pPr>
+        <w:rPr>
+          <w:rFonts w:ascii="Century Gothic" w:hAnsi="Century Gothic"/>
+        </w:rPr>
+      </w:pPr>
+      <w:r>
+        <w:rPr>
+          <w:rFonts w:ascii="Century Gothic" w:hAnsi="Century Gothic"/>
+        </w:rPr>
+        <w:t xml:space="preserve">Vanuit het oogpunt gericht op performance is het weinig moeite voor heel veel performance winst om caching toe te passen. Om deze reden heb ik besloten caching toe te passen in de applicatie. Het toepassen van caching zal gebeuren bij database queries die er lang over doen om uitgevoerd te worden. </w:t>
+      </w:r>
+    </w:p>
+    <w:p>
+      <w:pPr>
+        <w:rPr>
+          <w:rFonts w:ascii="Century Gothic" w:hAnsi="Century Gothic"/>
+        </w:rPr>
+      </w:pPr>
+      <w:r>
+        <w:rPr>
+          <w:rFonts w:ascii="Century Gothic" w:hAnsi="Century Gothic"/>
+        </w:rPr>
+        <w:t xml:space="preserve">Als caching methode zal de in memory cache gebruikt worden, dit houdt in dat het ram geheugen gebruikt zal worden als opslag hiervoor. Dit werkt snel, maar kan al snel vervelend worden als er niet genoeg ram beschikbaar is op de server. Hiervoor zou het beter zijn om bijvoorbeeld een redis cache te gebruiken, echter wordt dit nog niet ondersteund in combinatie met MVC 5. </w:t>
+      </w:r>
+    </w:p>
+    <w:p>
+      <w:pPr>
+        <w:rPr>
+          <w:rFonts w:ascii="Century Gothic" w:hAnsi="Century Gothic"/>
+        </w:rPr>
+      </w:pPr>
+      <w:r>
+        <w:rPr>
+          <w:rFonts w:ascii="Century Gothic" w:hAnsi="Century Gothic"/>
+        </w:rPr>
+        <w:t xml:space="preserve">De cache zal bijvoorbeeld gebruikten worden voor de resultaten van een slome query, mits deze resultaten niet vaak veranderen. Een voorbeeld waar het toegepast wordt is bij de query om populaire films van altijd en van de afgelopen twee weken op te halen. Deze resultaten veranderen niet snel maar om dit te berekenen kost wel veel tijd, dit komt doordat er gejoined(samengevoegd uit meerdere tabellen), gecount, geselecteerd en gesorteerd wordt in de query. Het lijkt mij slim om deze resultaten 24 uur in de cache te laten leven, met als reden om elke 24 uur nieuwe films toe te voegen en/of bijwerken. En dat de beheerder deze pagina’s dan één keer opent zodat deze resultaten opnieuw in de cache gezet worden en de gebruikers de komende 24 uur deze pagina’s snel kunnen bekijken. </w:t>
+      </w:r>
+    </w:p>
+    <w:p>
+      <w:pPr>
+        <w:rPr>
+          <w:rFonts w:ascii="Century Gothic" w:hAnsi="Century Gothic"/>
+        </w:rPr>
+      </w:pPr>
+      <w:r>
+        <w:rPr>
+          <w:rFonts w:ascii="Century Gothic" w:hAnsi="Century Gothic"/>
+        </w:rPr>
+        <w:t>Een ander voorbeeld waar caching handig kan zijn is bij de pagination. De query voor pagination kost ook veel resources omdat je bij een lijst met alle films in de database een count moet uitvoeren. Hier zal ongeveer 380.000 uitkomen met de database zoals die aangeleverd is. In dit geval zal het ook geen probleem zijn dat er soms met gedateerde data gewerkt wordt. In het ergste geval, als er veel films toegevoegd of verwijderd zijn sinds er een nieuwe versie in de cache is gezet, zal er één pagina missen of teveel zijn in de pagination balk. Dit is verwaarloosbaar omdat het onwaarschijnlijk is dat iemand de zoekfuncties negeert en helemaal met de pagination balk naar de laatste pagina gaan om daar een film aan te klikken.</w:t>
+      </w:r>
+    </w:p>
+    <w:p>
+      <w:pPr>
+        <w:rPr>
+          <w:rFonts w:ascii="Century Gothic" w:hAnsi="Century Gothic"/>
+        </w:rPr>
+      </w:pPr>
+      <w:r>
+        <w:rPr>
+          <w:rFonts w:ascii="Century Gothic" w:hAnsi="Century Gothic"/>
+        </w:rPr>
+        <w:t>De performance winst door caching zullen vastgelegd worden door middel van loadtest resultaten. Dezelfde test zal twee keer uitgevoerd worden, één keer voordat caching geïmplementeerd is en één keer hierna.</w:t>
+      </w:r>
+    </w:p>
+    <w:p>
+      <w:pPr>
+        <w:pStyle w:val="Heading2"/>
+        <w:rPr>
+          <w:rFonts w:ascii="Century Gothic" w:hAnsi="Century Gothic"/>
+        </w:rPr>
+      </w:pPr>
+      <w:bookmarkStart w:id="4" w:name="_Toc516778607"/>
+      <w:r>
+        <w:rPr>
+          <w:rFonts w:ascii="Century Gothic" w:hAnsi="Century Gothic"/>
+        </w:rPr>
+        <w:t>Asynchroon</w:t>
+      </w:r>
+      <w:bookmarkEnd w:id="4"/>
+    </w:p>
+    <w:p>
+      <w:pPr>
+        <w:rPr>
+          <w:rFonts w:ascii="Century Gothic" w:hAnsi="Century Gothic"/>
+        </w:rPr>
+      </w:pPr>
+      <w:r>
+        <w:rPr>
+          <w:rFonts w:ascii="Century Gothic" w:hAnsi="Century Gothic"/>
+        </w:rPr>
+        <w:t>Het ophalen van een lijst met meeste populaire films door middel van een linq query is erg heftig en kost veel tijd/resources. Om deze reden heb ik dit resultaat gecached zoals hierboven vermeld staat. Echter zal de tijd nog te lang zijn naar mijn mening. Hierdoor wilde ik dit ophalen asynchroon laten gebeuren. Zodat er al wel een pagina te zien is tijdens het wachten, in plaats van een wit pagina totdat deze query actie klaar is. Echter dit is nog niet mogelijk in DNX 5, en zal dus nog niet geïmplementeerd worden.</w:t>
+      </w:r>
+    </w:p>
+    <w:p>
+      <w:pPr>
+        <w:pStyle w:val="Heading2"/>
+        <w:rPr>
+          <w:rFonts w:ascii="Century Gothic" w:hAnsi="Century Gothic"/>
+        </w:rPr>
+      </w:pPr>
+      <w:bookmarkStart w:id="5" w:name="_Toc516778608"/>
       <w:r>
         <w:rPr>
           <w:rFonts w:ascii="Century Gothic" w:hAnsi="Century Gothic"/>
         </w:rPr>
         <w:lastRenderedPageBreak/>
-        <w:t>Cache</w:t>
-      </w:r>
-      <w:bookmarkEnd w:id="4"/>
-      <w:r>
-        <w:rPr>
-          <w:rFonts w:ascii="Century Gothic" w:hAnsi="Century Gothic"/>
-        </w:rPr>
-        <w:tab/>
-      </w:r>
-    </w:p>
-    <w:p>
-      <w:pPr>
-        <w:rPr>
-          <w:rFonts w:ascii="Century Gothic" w:hAnsi="Century Gothic"/>
-        </w:rPr>
-      </w:pPr>
-      <w:r>
-        <w:rPr>
-          <w:rFonts w:ascii="Century Gothic" w:hAnsi="Century Gothic"/>
-        </w:rPr>
-        <w:t xml:space="preserve">Vanuit het oogpunt gericht op performance is het weinig moeite voor heel veel performance winst om caching toe te passen. Om deze reden heb ik besloten caching toe te passen in de applicatie. Het toepassen van caching zal gebeuren bij database queries die er lang over doen om uitgevoerd te worden. </w:t>
-      </w:r>
-    </w:p>
-    <w:p>
-      <w:pPr>
-        <w:rPr>
-          <w:rFonts w:ascii="Century Gothic" w:hAnsi="Century Gothic"/>
-        </w:rPr>
-      </w:pPr>
-      <w:r>
-        <w:rPr>
-          <w:rFonts w:ascii="Century Gothic" w:hAnsi="Century Gothic"/>
-        </w:rPr>
-        <w:t xml:space="preserve">Als caching methode zal de in memory cache gebruikt worden, dit houdt in dat het ram geheugen gebruikt zal worden als opslag hiervoor. Dit werkt snel, maar kan al snel vervelend worden als er niet genoeg ram beschikbaar is op de server. Hiervoor zou het beter zijn om bijvoorbeeld een redis cache te gebruiken, echter wordt dit nog niet ondersteund in combinatie met MVC 5. </w:t>
-      </w:r>
-    </w:p>
-    <w:p>
-      <w:pPr>
-        <w:rPr>
-          <w:rFonts w:ascii="Century Gothic" w:hAnsi="Century Gothic"/>
-        </w:rPr>
-      </w:pPr>
-      <w:r>
-        <w:rPr>
-          <w:rFonts w:ascii="Century Gothic" w:hAnsi="Century Gothic"/>
-        </w:rPr>
-        <w:t xml:space="preserve">De cache zal bijvoorbeeld gebruikten worden voor de resultaten van een slome query, mits deze resultaten niet vaak veranderen. Een voorbeeld waar het toegepast wordt is bij de query om populaire films van altijd en van de afgelopen twee weken op te halen. Deze resultaten veranderen niet snel maar om dit te berekenen kost wel veel tijd, dit komt doordat er gejoined(samengevoegd uit meerdere tabellen), gecount, geselecteerd en gesorteerd wordt in de query. Het lijkt mij slim om deze resultaten 24 uur in de cache te laten leven, met als reden om elke 24 uur nieuwe films toe te voegen en/of bijwerken. En dat de beheerder deze pagina’s dan één keer opent zodat deze resultaten opnieuw in de cache gezet worden en de gebruikers de komende 24 uur deze pagina’s snel kunnen bekijken. </w:t>
-      </w:r>
-    </w:p>
-    <w:p>
-      <w:pPr>
-        <w:rPr>
-          <w:rFonts w:ascii="Century Gothic" w:hAnsi="Century Gothic"/>
-        </w:rPr>
-      </w:pPr>
-      <w:r>
-        <w:rPr>
-          <w:rFonts w:ascii="Century Gothic" w:hAnsi="Century Gothic"/>
-        </w:rPr>
-        <w:t>Een ander voorbeeld waar caching handig kan zijn is bij de pagination. De query voor pagination kost ook veel resources omdat je bij een lijst met alle films in de database een count moet uitvoeren. Hier zal ongeveer 380.000 uitkomen met de database zoals die aangeleverd is. In dit geval zal het ook geen probleem zijn dat er soms met gedateerde data gewerkt wordt. In het ergste geval, als er veel films toegevoegd of verwijderd zijn sinds er een nieuwe versie in de cache is gezet, zal er één pagina missen of teveel zijn in de pagination balk. Dit is verwaarloosbaar omdat het onwaarschijnlijk is dat iemand de zoekfuncties negeert en helemaal met de pagination balk naar de laatste pagina gaan om daar een film aan te klikken.</w:t>
-      </w:r>
-    </w:p>
-    <w:p>
-      <w:pPr>
-        <w:rPr>
-          <w:rFonts w:ascii="Century Gothic" w:hAnsi="Century Gothic"/>
-        </w:rPr>
-      </w:pPr>
-      <w:r>
-        <w:rPr>
-          <w:rFonts w:ascii="Century Gothic" w:hAnsi="Century Gothic"/>
-        </w:rPr>
-        <w:t>De performance winst door caching zullen vastgelegd worden door middel van loadtest resultaten. Dezelfde test zal twee keer uitgevoerd worden, één keer voordat caching geïmplementeerd is en één keer hierna.</w:t>
-      </w:r>
-    </w:p>
-    <w:p>
-      <w:pPr>
-        <w:pStyle w:val="Heading2"/>
-        <w:rPr>
-          <w:rFonts w:ascii="Century Gothic" w:hAnsi="Century Gothic"/>
-        </w:rPr>
-      </w:pPr>
-      <w:bookmarkStart w:id="5" w:name="_Toc516778607"/>
-      <w:r>
-        <w:rPr>
-          <w:rFonts w:ascii="Century Gothic" w:hAnsi="Century Gothic"/>
-        </w:rPr>
-        <w:t>Asynchroon</w:t>
+        <w:t>Watch history</w:t>
       </w:r>
       <w:bookmarkEnd w:id="5"/>
     </w:p>
@@ -2559,43 +2684,7 @@
         <w:rPr>
           <w:rFonts w:ascii="Century Gothic" w:hAnsi="Century Gothic"/>
         </w:rPr>
-        <w:t>Het ophalen van een lijst met meeste populaire films door middel van een linq query is erg heftig en kost veel tijd/resources. Om deze reden heb ik dit resultaat gecached zoals hierboven vermeld staat. Echter zal de tijd nog te lang zijn naar mijn mening. Hierdoor wilde ik dit ophalen asynchroon laten gebeuren. Zodat er al wel een pagina te zien is tijdens het wachten, in plaats van een wit pagina totdat deze query actie klaar is. Echter dit is nog niet mogelijk in DNX 5, en zal dus nog niet geïmplementeerd worden.</w:t>
-      </w:r>
-    </w:p>
-    <w:p>
-      <w:pPr>
-        <w:pStyle w:val="Heading2"/>
-        <w:rPr>
-          <w:rFonts w:ascii="Century Gothic" w:hAnsi="Century Gothic"/>
-        </w:rPr>
-      </w:pPr>
-      <w:bookmarkStart w:id="6" w:name="_Toc516778608"/>
-      <w:r>
-        <w:rPr>
-          <w:rFonts w:ascii="Century Gothic" w:hAnsi="Century Gothic"/>
-        </w:rPr>
-        <w:t>Watch history</w:t>
-      </w:r>
-      <w:bookmarkEnd w:id="6"/>
-    </w:p>
-    <w:p>
-      <w:pPr>
-        <w:rPr>
-          <w:rFonts w:ascii="Century Gothic" w:hAnsi="Century Gothic"/>
-        </w:rPr>
-      </w:pPr>
-      <w:r>
-        <w:rPr>
-          <w:rFonts w:ascii="Century Gothic" w:hAnsi="Century Gothic"/>
-        </w:rPr>
-        <w:t xml:space="preserve">Ik heb ervoor gekozen om de watch date uit de tabel ‘watchhistory’ aan te passen naar het type DataTime, dit is nodig omdat het van type date was en in C# is hier geen ondersteuning voor. Ik heb geprobeerd om de datetime in te vullen met de </w:t>
-      </w:r>
-      <w:r>
-        <w:rPr>
-          <w:rFonts w:ascii="Century Gothic" w:hAnsi="Century Gothic"/>
-        </w:rPr>
-        <w:lastRenderedPageBreak/>
-        <w:t>time leeg, alleen dan probeert hij hier 0000 in te vullen en dan lukt het niet in de DB. Ook heb ik geprobeerd het te converten naar een string, maar dit pikte de db ook niet op.</w:t>
+        <w:t>Ik heb ervoor gekozen om de watch date uit de tabel ‘watchhistory’ aan te passen naar het type DataTime, dit is nodig omdat het van type date was en in C# is hier geen ondersteuning voor. Ik heb geprobeerd om de datetime in te vullen met de time leeg, alleen dan probeert hij hier 0000 in te vullen en dan lukt het niet in de DB. Ook heb ik geprobeerd het te converten naar een string, maar dit pikte de db ook niet op.</w:t>
       </w:r>
     </w:p>
     <w:p>
@@ -2608,60 +2697,60 @@
           <w:rFonts w:ascii="Century Gothic" w:hAnsi="Century Gothic"/>
         </w:rPr>
       </w:pPr>
-      <w:bookmarkStart w:id="7" w:name="_Toc516778609"/>
+      <w:bookmarkStart w:id="6" w:name="_Toc516778609"/>
       <w:r>
         <w:rPr>
           <w:rFonts w:ascii="Century Gothic" w:hAnsi="Century Gothic"/>
         </w:rPr>
         <w:t>Minimaliseren van database Locking</w:t>
       </w:r>
+      <w:bookmarkEnd w:id="6"/>
+      <w:r>
+        <w:rPr>
+          <w:rFonts w:ascii="Century Gothic" w:hAnsi="Century Gothic"/>
+        </w:rPr>
+        <w:tab/>
+      </w:r>
+    </w:p>
+    <w:p>
+      <w:pPr>
+        <w:pStyle w:val="NoSpacing"/>
+        <w:rPr>
+          <w:rFonts w:ascii="Century Gothic" w:hAnsi="Century Gothic"/>
+          <w:lang w:val="nl-NL"/>
+        </w:rPr>
+      </w:pPr>
+      <w:r>
+        <w:rPr>
+          <w:rFonts w:ascii="Century Gothic" w:hAnsi="Century Gothic"/>
+          <w:lang w:val="nl-NL"/>
+        </w:rPr>
+        <w:t>Het verminderen van database locking geeft een performance boost, het houdt in dat er in plaats van één database is, om naar te schrijven en van te lezen, er twee zijn. Er zal er een geoptimaliseerd moeten worden voor schrijf operaties en de ander voor lees operaties. Dit wordt niet toegepast binnen dit project gezien het opzetten van een tweede database en zorgen voor persistentie tussen beiden teveel tijd en dus geld kost.</w:t>
+      </w:r>
+    </w:p>
+    <w:p>
+      <w:pPr>
+        <w:rPr>
+          <w:rFonts w:ascii="Century Gothic" w:hAnsi="Century Gothic"/>
+        </w:rPr>
+      </w:pPr>
+    </w:p>
+    <w:p>
+      <w:pPr>
+        <w:pStyle w:val="Heading2"/>
+        <w:rPr>
+          <w:rFonts w:ascii="Century Gothic" w:hAnsi="Century Gothic"/>
+          <w:color w:val="FF0000"/>
+        </w:rPr>
+      </w:pPr>
+      <w:bookmarkStart w:id="7" w:name="_Toc516778610"/>
+      <w:r>
+        <w:rPr>
+          <w:rFonts w:ascii="Century Gothic" w:hAnsi="Century Gothic"/>
+        </w:rPr>
+        <w:t>Queuing</w:t>
+      </w:r>
       <w:bookmarkEnd w:id="7"/>
-      <w:r>
-        <w:rPr>
-          <w:rFonts w:ascii="Century Gothic" w:hAnsi="Century Gothic"/>
-        </w:rPr>
-        <w:tab/>
-      </w:r>
-    </w:p>
-    <w:p>
-      <w:pPr>
-        <w:pStyle w:val="NoSpacing"/>
-        <w:rPr>
-          <w:rFonts w:ascii="Century Gothic" w:hAnsi="Century Gothic"/>
-          <w:lang w:val="nl-NL"/>
-        </w:rPr>
-      </w:pPr>
-      <w:r>
-        <w:rPr>
-          <w:rFonts w:ascii="Century Gothic" w:hAnsi="Century Gothic"/>
-          <w:lang w:val="nl-NL"/>
-        </w:rPr>
-        <w:t>Het verminderen van database locking geeft een performance boost, het houdt in dat er in plaats van één database is, om naar te schrijven en van te lezen, er twee zijn. Er zal er een geoptimaliseerd moeten worden voor schrijf operaties en de ander voor lees operaties. Dit wordt niet toegepast binnen dit project gezien het opzetten van een tweede database en zorgen voor persistentie tussen beiden teveel tijd en dus geld kost.</w:t>
-      </w:r>
-    </w:p>
-    <w:p>
-      <w:pPr>
-        <w:rPr>
-          <w:rFonts w:ascii="Century Gothic" w:hAnsi="Century Gothic"/>
-        </w:rPr>
-      </w:pPr>
-    </w:p>
-    <w:p>
-      <w:pPr>
-        <w:pStyle w:val="Heading2"/>
-        <w:rPr>
-          <w:rFonts w:ascii="Century Gothic" w:hAnsi="Century Gothic"/>
-          <w:color w:val="FF0000"/>
-        </w:rPr>
-      </w:pPr>
-      <w:bookmarkStart w:id="8" w:name="_Toc516778610"/>
-      <w:r>
-        <w:rPr>
-          <w:rFonts w:ascii="Century Gothic" w:hAnsi="Century Gothic"/>
-        </w:rPr>
-        <w:t>Queuing</w:t>
-      </w:r>
-      <w:bookmarkEnd w:id="8"/>
     </w:p>
     <w:p>
       <w:pPr>
@@ -2797,7 +2886,7 @@
           <w:rFonts w:ascii="Century Gothic" w:hAnsi="Century Gothic"/>
         </w:rPr>
       </w:pPr>
-      <w:bookmarkStart w:id="9" w:name="_Toc516778611"/>
+      <w:bookmarkStart w:id="8" w:name="_Toc516778611"/>
       <w:r>
         <w:rPr>
           <w:rFonts w:ascii="Century Gothic" w:hAnsi="Century Gothic"/>
@@ -2805,6 +2894,123 @@
         <w:lastRenderedPageBreak/>
         <w:t>Security</w:t>
       </w:r>
+      <w:bookmarkEnd w:id="8"/>
+    </w:p>
+    <w:p>
+      <w:pPr>
+        <w:pStyle w:val="NoSpacing"/>
+        <w:rPr>
+          <w:rFonts w:ascii="Century Gothic" w:hAnsi="Century Gothic"/>
+          <w:lang w:val="nl-NL"/>
+        </w:rPr>
+      </w:pPr>
+      <w:r>
+        <w:rPr>
+          <w:rFonts w:ascii="Century Gothic" w:hAnsi="Century Gothic"/>
+          <w:lang w:val="nl-NL"/>
+        </w:rPr>
+        <w:t>Voor de security van deze applicatie zal minstens verdedigd worden tegen de top 10 van de OWASP risico lijst. Ik zal kort beschrijven hoe dit in zijn werk gaat binnen</w:t>
+      </w:r>
+      <w:r>
+        <w:rPr>
+          <w:rFonts w:ascii="Century Gothic" w:hAnsi="Century Gothic"/>
+          <w:lang w:val="nl-NL"/>
+        </w:rPr>
+        <w:t xml:space="preserve"> AirBNB</w:t>
+      </w:r>
+      <w:r>
+        <w:rPr>
+          <w:rFonts w:ascii="Century Gothic" w:hAnsi="Century Gothic"/>
+          <w:lang w:val="nl-NL"/>
+        </w:rPr>
+        <w:t>.</w:t>
+      </w:r>
+      <w:r>
+        <w:rPr>
+          <w:rFonts w:ascii="Century Gothic" w:hAnsi="Century Gothic"/>
+          <w:lang w:val="nl-NL"/>
+        </w:rPr>
+        <w:t xml:space="preserve"> </w:t>
+      </w:r>
+    </w:p>
+    <w:p>
+      <w:pPr>
+        <w:pStyle w:val="NoSpacing"/>
+        <w:rPr>
+          <w:rFonts w:ascii="Century Gothic" w:hAnsi="Century Gothic"/>
+          <w:lang w:val="nl-NL"/>
+        </w:rPr>
+      </w:pPr>
+    </w:p>
+    <w:p>
+      <w:pPr>
+        <w:pStyle w:val="NoSpacing"/>
+        <w:rPr>
+          <w:rFonts w:ascii="Century Gothic" w:hAnsi="Century Gothic"/>
+          <w:lang w:val="nl-NL"/>
+        </w:rPr>
+      </w:pPr>
+      <w:r>
+        <w:rPr>
+          <w:rFonts w:ascii="Century Gothic" w:hAnsi="Century Gothic"/>
+          <w:lang w:val="nl-NL"/>
+        </w:rPr>
+        <w:t>Veel van de top 10 bedreigingen worden al opgelost binnen het gebruikte .NET Core MVC framework</w:t>
+      </w:r>
+      <w:r>
+        <w:rPr>
+          <w:rFonts w:ascii="Century Gothic" w:hAnsi="Century Gothic"/>
+          <w:lang w:val="nl-NL"/>
+        </w:rPr>
+        <w:t>, als dit zo is beschrijf ik hoe ze dit oplossen. Als dit niet het geval is zal ik beschrijven hoe dit het best op te lossen is en hoe ik dit in mijn applicatie verwerkt heb.</w:t>
+      </w:r>
+    </w:p>
+    <w:p>
+      <w:pPr>
+        <w:pStyle w:val="NoSpacing"/>
+        <w:rPr>
+          <w:rFonts w:ascii="Century Gothic" w:hAnsi="Century Gothic"/>
+          <w:lang w:val="nl-NL"/>
+        </w:rPr>
+      </w:pPr>
+    </w:p>
+    <w:p>
+      <w:pPr>
+        <w:pStyle w:val="NoSpacing"/>
+        <w:rPr>
+          <w:rFonts w:ascii="Century Gothic" w:hAnsi="Century Gothic"/>
+          <w:lang w:val="nl-NL"/>
+        </w:rPr>
+      </w:pPr>
+      <w:r>
+        <w:rPr>
+          <w:rFonts w:ascii="Century Gothic" w:hAnsi="Century Gothic"/>
+          <w:lang w:val="nl-NL"/>
+        </w:rPr>
+        <w:t xml:space="preserve">Hiernaast laat ik in dit hoofdstuk de resultaten van zowel de OWASP zap </w:t>
+      </w:r>
+      <w:r>
+        <w:rPr>
+          <w:rFonts w:ascii="Century Gothic" w:hAnsi="Century Gothic"/>
+          <w:lang w:val="nl-NL"/>
+        </w:rPr>
+        <w:t>security</w:t>
+      </w:r>
+      <w:r>
+        <w:rPr>
+          <w:rFonts w:ascii="Century Gothic" w:hAnsi="Century Gothic"/>
+          <w:lang w:val="nl-NL"/>
+        </w:rPr>
+        <w:t xml:space="preserve"> test zien als de resultaten van de Netsparker security test.</w:t>
+      </w:r>
+      <w:r>
+        <w:rPr>
+          <w:rFonts w:ascii="Century Gothic" w:hAnsi="Century Gothic"/>
+          <w:lang w:val="nl-NL"/>
+        </w:rPr>
+        <w:t xml:space="preserve"> Deze zullen beschreven worden bij de bijbehorende kopjes van de OWASP top 10 als deze hieronder te groeperen zijn, zoniet zullen er extra kopjes voor gemaakt worden onderaan dit hoofdstuk.</w:t>
+      </w:r>
+      <w:bookmarkStart w:id="9" w:name="_GoBack"/>
       <w:bookmarkEnd w:id="9"/>
     </w:p>
     <w:p>
@@ -2815,104 +3021,55 @@
           <w:lang w:val="nl-NL"/>
         </w:rPr>
       </w:pPr>
-      <w:r>
+    </w:p>
+    <w:p>
+      <w:pPr>
+        <w:pStyle w:val="NoSpacing"/>
         <w:rPr>
           <w:rFonts w:ascii="Century Gothic" w:hAnsi="Century Gothic"/>
           <w:lang w:val="nl-NL"/>
         </w:rPr>
-        <w:t>Voor de security van deze applicatie zal minstens verdedigd worden tegen de top 10 van de OWASP risico lijst. Ik zal kort beschrijven hoe dit in zijn werk gaat binnen</w:t>
-      </w:r>
-      <w:r>
-        <w:rPr>
-          <w:rFonts w:ascii="Century Gothic" w:hAnsi="Century Gothic"/>
-          <w:lang w:val="nl-NL"/>
-        </w:rPr>
-        <w:t xml:space="preserve"> AirBNB</w:t>
-      </w:r>
-      <w:r>
-        <w:rPr>
-          <w:rFonts w:ascii="Century Gothic" w:hAnsi="Century Gothic"/>
-          <w:lang w:val="nl-NL"/>
-        </w:rPr>
-        <w:t>.</w:t>
-      </w:r>
-      <w:r>
-        <w:rPr>
-          <w:rFonts w:ascii="Century Gothic" w:hAnsi="Century Gothic"/>
-          <w:lang w:val="nl-NL"/>
-        </w:rPr>
-        <w:t xml:space="preserve"> </w:t>
-      </w:r>
-    </w:p>
-    <w:p>
-      <w:pPr>
-        <w:pStyle w:val="NoSpacing"/>
-        <w:rPr>
-          <w:rFonts w:ascii="Century Gothic" w:hAnsi="Century Gothic"/>
-          <w:lang w:val="nl-NL"/>
-        </w:rPr>
-      </w:pPr>
-    </w:p>
-    <w:p>
-      <w:pPr>
-        <w:pStyle w:val="NoSpacing"/>
-        <w:rPr>
-          <w:rFonts w:ascii="Century Gothic" w:hAnsi="Century Gothic"/>
-          <w:lang w:val="nl-NL"/>
-        </w:rPr>
-      </w:pPr>
-      <w:r>
-        <w:rPr>
-          <w:rFonts w:ascii="Century Gothic" w:hAnsi="Century Gothic"/>
-          <w:lang w:val="nl-NL"/>
-        </w:rPr>
-        <w:t>Veel van de top 10 bedreigingen worden al opgelost binnen het gebruikte .NET Core MVC framework</w:t>
-      </w:r>
-      <w:r>
-        <w:rPr>
-          <w:rFonts w:ascii="Century Gothic" w:hAnsi="Century Gothic"/>
-          <w:lang w:val="nl-NL"/>
-        </w:rPr>
-        <w:t>, als dit zo is beschrijf ik hoe ze dit oplossen. Als dit niet het geval is zal ik beschrijven hoe dit het best op te lossen is en hoe ik dit in mijn applicatie verwerkt heb.</w:t>
-      </w:r>
-    </w:p>
-    <w:p>
-      <w:pPr>
-        <w:pStyle w:val="NoSpacing"/>
-        <w:rPr>
-          <w:rFonts w:ascii="Century Gothic" w:hAnsi="Century Gothic"/>
-          <w:lang w:val="nl-NL"/>
-        </w:rPr>
-      </w:pPr>
-    </w:p>
-    <w:p>
-      <w:pPr>
-        <w:pStyle w:val="NoSpacing"/>
-        <w:rPr>
-          <w:rFonts w:ascii="Century Gothic" w:hAnsi="Century Gothic"/>
-          <w:lang w:val="nl-NL"/>
-        </w:rPr>
-      </w:pPr>
-      <w:r>
-        <w:rPr>
-          <w:rFonts w:ascii="Century Gothic" w:hAnsi="Century Gothic"/>
-          <w:lang w:val="nl-NL"/>
-        </w:rPr>
-        <w:t xml:space="preserve">Hiernaast laat ik in dit hoofdstuk de resultaten van zowel de OWASP zap </w:t>
-      </w:r>
-      <w:r>
-        <w:rPr>
-          <w:rFonts w:ascii="Century Gothic" w:hAnsi="Century Gothic"/>
-          <w:lang w:val="nl-NL"/>
-        </w:rPr>
-        <w:t>security</w:t>
-      </w:r>
-      <w:r>
-        <w:rPr>
-          <w:rFonts w:ascii="Century Gothic" w:hAnsi="Century Gothic"/>
-          <w:lang w:val="nl-NL"/>
-        </w:rPr>
-        <w:t xml:space="preserve"> test zien als de resultaten van de Netsparker security test.</w:t>
+      </w:pPr>
+      <w:r>
+        <w:rPr>
+          <w:noProof/>
+          <w:lang/>
+        </w:rPr>
+        <w:drawing>
+          <wp:inline distT="0" distB="0" distL="0" distR="0" wp14:anchorId="4C277C82" wp14:editId="4CFD1027">
+            <wp:extent cx="2219325" cy="857250"/>
+            <wp:effectExtent l="0" t="0" r="9525" b="0"/>
+            <wp:docPr id="3" name="Picture 3"/>
+            <wp:cNvGraphicFramePr>
+              <a:graphicFrameLocks xmlns:a="http://schemas.openxmlformats.org/drawingml/2006/main" noChangeAspect="1"/>
+            </wp:cNvGraphicFramePr>
+            <a:graphic xmlns:a="http://schemas.openxmlformats.org/drawingml/2006/main">
+              <a:graphicData uri="http://schemas.openxmlformats.org/drawingml/2006/picture">
+                <pic:pic xmlns:pic="http://schemas.openxmlformats.org/drawingml/2006/picture">
+                  <pic:nvPicPr>
+                    <pic:cNvPr id="1" name=""/>
+                    <pic:cNvPicPr/>
+                  </pic:nvPicPr>
+                  <pic:blipFill>
+                    <a:blip r:embed="rId9"/>
+                    <a:stretch>
+                      <a:fillRect/>
+                    </a:stretch>
+                  </pic:blipFill>
+                  <pic:spPr>
+                    <a:xfrm>
+                      <a:off x="0" y="0"/>
+                      <a:ext cx="2219325" cy="857250"/>
+                    </a:xfrm>
+                    <a:prstGeom prst="rect">
+                      <a:avLst/>
+                    </a:prstGeom>
+                  </pic:spPr>
+                </pic:pic>
+              </a:graphicData>
+            </a:graphic>
+          </wp:inline>
+        </w:drawing>
       </w:r>
     </w:p>
     <w:p>
@@ -3043,6 +3200,19 @@
           <w:rFonts w:ascii="Century Gothic" w:hAnsi="Century Gothic"/>
         </w:rPr>
       </w:pPr>
+      <w:r>
+        <w:rPr>
+          <w:rFonts w:ascii="Century Gothic" w:hAnsi="Century Gothic"/>
+        </w:rPr>
+        <w:t>Https en auto fill forms</w:t>
+      </w:r>
+    </w:p>
+    <w:p>
+      <w:pPr>
+        <w:rPr>
+          <w:rFonts w:ascii="Century Gothic" w:hAnsi="Century Gothic"/>
+        </w:rPr>
+      </w:pPr>
     </w:p>
     <w:p>
       <w:pPr>
@@ -3111,7 +3281,14 @@
         <w:rPr>
           <w:rFonts w:ascii="Century Gothic" w:hAnsi="Century Gothic"/>
         </w:rPr>
-        <w:t>Bij de watchhistory, wat gevoelige informatie is, heb ik het bewust gedaan zonder parameters. Ik controleer gewoon wie er is ingelogd en laat van die gebruiker de history zien. Bovendien heb ik op sommige actions dat alleen een admin dit kan doen, dus niet dat de gebruiker alleen ingelogd hoeft te zijn maar deze moet ook de rol van admin hebben. Denk hierbij aan editmovie en dergelijken.</w:t>
+        <w:t xml:space="preserve">Bij de watchhistory, wat gevoelige informatie is, heb ik het bewust gedaan zonder parameters. Ik controleer gewoon wie er is ingelogd en laat van die gebruiker de </w:t>
+      </w:r>
+      <w:r>
+        <w:rPr>
+          <w:rFonts w:ascii="Century Gothic" w:hAnsi="Century Gothic"/>
+        </w:rPr>
+        <w:lastRenderedPageBreak/>
+        <w:t>history zien. Bovendien heb ik op sommige actions dat alleen een admin dit kan doen, dus niet dat de gebruiker alleen ingelogd hoeft te zijn maar deze moet ook de rol van admin hebben. Denk hierbij aan editmovie en dergelijken.</w:t>
       </w:r>
     </w:p>
     <w:p>
@@ -3188,7 +3365,6 @@
         <w:rPr>
           <w:rFonts w:ascii="Century Gothic" w:hAnsi="Century Gothic"/>
         </w:rPr>
-        <w:lastRenderedPageBreak/>
         <w:t>Het MVC 5 framework encode alle html die als output wordt gegeven. Dit dient als beveiliging tegen cross site scripting. Het is dan ook niet nodig om hier nog verdere protectie aan toe te voegen tenzij het voor een functie nodig is om bijvoorbeeld @html.raw te gebruiken. Dit is een tag helper die ervoor zorgt dat de html niet ge-encode wordt. Dan zou je het wel op moeten vangen.</w:t>
       </w:r>
     </w:p>
@@ -3319,7 +3495,7 @@
                     <pic:cNvPicPr/>
                   </pic:nvPicPr>
                   <pic:blipFill>
-                    <a:blip r:embed="rId7"/>
+                    <a:blip r:embed="rId10"/>
                     <a:stretch>
                       <a:fillRect/>
                     </a:stretch>
@@ -3367,6 +3543,15 @@
     </w:p>
     <w:p>
       <w:pPr>
+        <w:pStyle w:val="NoSpacing"/>
+        <w:rPr>
+          <w:rFonts w:ascii="Century Gothic" w:hAnsi="Century Gothic"/>
+          <w:lang w:val="nl-NL"/>
+        </w:rPr>
+      </w:pPr>
+    </w:p>
+    <w:p>
+      <w:pPr>
         <w:pStyle w:val="Heading2"/>
         <w:rPr>
           <w:rFonts w:ascii="Century Gothic" w:hAnsi="Century Gothic"/>
@@ -3377,6 +3562,7 @@
         <w:rPr>
           <w:rFonts w:ascii="Century Gothic" w:hAnsi="Century Gothic"/>
         </w:rPr>
+        <w:lastRenderedPageBreak/>
         <w:t xml:space="preserve">Resultaten </w:t>
       </w:r>
       <w:r>
@@ -3421,7 +3607,7 @@
                     <pic:cNvPicPr/>
                   </pic:nvPicPr>
                   <pic:blipFill>
-                    <a:blip r:embed="rId8"/>
+                    <a:blip r:embed="rId11"/>
                     <a:stretch>
                       <a:fillRect/>
                     </a:stretch>
@@ -3573,7 +3759,6 @@
                 <w:sz w:val="20"/>
                 <w:szCs w:val="20"/>
               </w:rPr>
-              <w:lastRenderedPageBreak/>
               <w:t>Description</w:t>
             </w:r>
           </w:p>
@@ -4847,6 +5032,7 @@
                 <w:szCs w:val="20"/>
                 <w:lang/>
               </w:rPr>
+              <w:lastRenderedPageBreak/>
               <w:t>Low (Medium)</w:t>
             </w:r>
           </w:p>
@@ -5283,6 +5469,7 @@
         <w:rPr>
           <w:rFonts w:ascii="Century Gothic" w:hAnsi="Century Gothic"/>
         </w:rPr>
+        <w:lastRenderedPageBreak/>
         <w:t>Unvalidated redirects and forwards</w:t>
       </w:r>
       <w:bookmarkEnd w:id="27"/>
@@ -6326,7 +6513,7 @@
 </file>
 
 <file path=customXml/itemProps1.xml><?xml version="1.0" encoding="utf-8"?>
-<ds:datastoreItem xmlns:ds="http://schemas.openxmlformats.org/officeDocument/2006/customXml" ds:itemID="{9382949D-5950-482B-92A2-ECB1E5524120}">
+<ds:datastoreItem xmlns:ds="http://schemas.openxmlformats.org/officeDocument/2006/customXml" ds:itemID="{96446ED2-83E5-46EC-B2C0-3D919ADC64D5}">
   <ds:schemaRefs>
     <ds:schemaRef ds:uri="http://schemas.openxmlformats.org/officeDocument/2006/bibliography"/>
   </ds:schemaRefs>

</xml_diff>